<commit_message>
Sửa đánh giá, update file word
</commit_message>
<xml_diff>
--- a/TaiLieu/BaoCao-DA2.docx
+++ b/TaiLieu/BaoCao-DA2.docx
@@ -459,9 +459,8 @@
           <w:sz w:val="28"/>
           <w:szCs w:val="26"/>
         </w:rPr>
-        <w:t>MSSV</w:t>
-      </w:r>
-      <w:proofErr w:type="gramStart"/>
+        <w:t>MSSV:1</w:t>
+      </w:r>
       <w:r>
         <w:rPr>
           <w:rFonts w:ascii="Times New Roman" w:hAnsi="Times New Roman" w:cs="Times New Roman"/>
@@ -470,19 +469,8 @@
           <w:sz w:val="28"/>
           <w:szCs w:val="26"/>
         </w:rPr>
-        <w:t>:1</w:t>
-      </w:r>
-      <w:r>
-        <w:rPr>
-          <w:rFonts w:ascii="Times New Roman" w:hAnsi="Times New Roman" w:cs="Times New Roman"/>
-          <w:b/>
-          <w:color w:val="000000" w:themeColor="text1"/>
-          <w:sz w:val="28"/>
-          <w:szCs w:val="26"/>
-        </w:rPr>
         <w:t>400367</w:t>
       </w:r>
-      <w:proofErr w:type="gramEnd"/>
     </w:p>
     <w:p>
       <w:pPr>
@@ -550,9 +538,8 @@
           <w:sz w:val="28"/>
           <w:szCs w:val="26"/>
         </w:rPr>
-        <w:t>MSSV</w:t>
-      </w:r>
-      <w:proofErr w:type="gramStart"/>
+        <w:t>MSSV:1</w:t>
+      </w:r>
       <w:r>
         <w:rPr>
           <w:rFonts w:ascii="Times New Roman" w:hAnsi="Times New Roman" w:cs="Times New Roman"/>
@@ -561,19 +548,8 @@
           <w:sz w:val="28"/>
           <w:szCs w:val="26"/>
         </w:rPr>
-        <w:t>:1</w:t>
-      </w:r>
-      <w:r>
-        <w:rPr>
-          <w:rFonts w:ascii="Times New Roman" w:hAnsi="Times New Roman" w:cs="Times New Roman"/>
-          <w:b/>
-          <w:color w:val="000000" w:themeColor="text1"/>
-          <w:sz w:val="28"/>
-          <w:szCs w:val="26"/>
-        </w:rPr>
         <w:t>400213</w:t>
       </w:r>
-      <w:proofErr w:type="gramEnd"/>
     </w:p>
     <w:p>
       <w:pPr>
@@ -693,20 +669,8 @@
           <w:sz w:val="26"/>
           <w:szCs w:val="26"/>
         </w:rPr>
-        <w:t>Cần Thơ</w:t>
-      </w:r>
-      <w:proofErr w:type="gramStart"/>
-      <w:r>
-        <w:rPr>
-          <w:rFonts w:ascii="Times New Roman" w:hAnsi="Times New Roman" w:cs="Times New Roman"/>
-          <w:b/>
-          <w:color w:val="000000" w:themeColor="text1"/>
-          <w:sz w:val="26"/>
-          <w:szCs w:val="26"/>
-        </w:rPr>
-        <w:t>,  Ngày</w:t>
-      </w:r>
-      <w:proofErr w:type="gramEnd"/>
+        <w:t>Cần Thơ,  Ngày</w:t>
+      </w:r>
       <w:r>
         <w:rPr>
           <w:rFonts w:ascii="Times New Roman" w:hAnsi="Times New Roman" w:cs="Times New Roman"/>
@@ -1357,27 +1321,7 @@
           <w:sz w:val="26"/>
           <w:szCs w:val="26"/>
         </w:rPr>
-        <w:t xml:space="preserve">Đồ </w:t>
-      </w:r>
-      <w:proofErr w:type="gramStart"/>
-      <w:r>
-        <w:rPr>
-          <w:rFonts w:ascii="Times New Roman" w:hAnsi="Times New Roman" w:cs="Times New Roman"/>
-          <w:color w:val="000000" w:themeColor="text1"/>
-          <w:sz w:val="26"/>
-          <w:szCs w:val="26"/>
-        </w:rPr>
-        <w:t>án</w:t>
-      </w:r>
-      <w:proofErr w:type="gramEnd"/>
-      <w:r>
-        <w:rPr>
-          <w:rFonts w:ascii="Times New Roman" w:hAnsi="Times New Roman" w:cs="Times New Roman"/>
-          <w:color w:val="000000" w:themeColor="text1"/>
-          <w:sz w:val="26"/>
-          <w:szCs w:val="26"/>
-        </w:rPr>
-        <w:t xml:space="preserve"> học phần 2 được thực hiện tại: Bộ môn </w:t>
+        <w:t xml:space="preserve">Đồ án học phần 2 được thực hiện tại: Bộ môn </w:t>
       </w:r>
       <w:r>
         <w:rPr>
@@ -1649,7 +1593,6 @@
         </w:rPr>
         <w:t xml:space="preserve">Cần Thơ, ngày </w:t>
       </w:r>
-      <w:proofErr w:type="gramStart"/>
       <w:r>
         <w:rPr>
           <w:rFonts w:ascii="Times New Roman" w:hAnsi="Times New Roman" w:cs="Times New Roman"/>
@@ -1666,17 +1609,7 @@
           <w:sz w:val="26"/>
           <w:szCs w:val="26"/>
         </w:rPr>
-        <w:t xml:space="preserve">  tháng</w:t>
-      </w:r>
-      <w:proofErr w:type="gramEnd"/>
-      <w:r>
-        <w:rPr>
-          <w:rFonts w:ascii="Times New Roman" w:hAnsi="Times New Roman" w:cs="Times New Roman"/>
-          <w:color w:val="000000" w:themeColor="text1"/>
-          <w:sz w:val="26"/>
-          <w:szCs w:val="26"/>
-        </w:rPr>
-        <w:t xml:space="preserve"> 06  năm 201</w:t>
+        <w:t xml:space="preserve">  tháng 06  năm 201</w:t>
       </w:r>
       <w:r>
         <w:rPr>
@@ -2258,27 +2191,7 @@
           <w:sz w:val="26"/>
           <w:szCs w:val="26"/>
         </w:rPr>
-        <w:t xml:space="preserve">Cần Thơ, ngày 30 </w:t>
-      </w:r>
-      <w:proofErr w:type="gramStart"/>
-      <w:r>
-        <w:rPr>
-          <w:rFonts w:ascii="Times New Roman" w:hAnsi="Times New Roman" w:cs="Times New Roman"/>
-          <w:color w:val="000000" w:themeColor="text1"/>
-          <w:sz w:val="26"/>
-          <w:szCs w:val="26"/>
-        </w:rPr>
-        <w:t>tháng  06</w:t>
-      </w:r>
-      <w:proofErr w:type="gramEnd"/>
-      <w:r>
-        <w:rPr>
-          <w:rFonts w:ascii="Times New Roman" w:hAnsi="Times New Roman" w:cs="Times New Roman"/>
-          <w:color w:val="000000" w:themeColor="text1"/>
-          <w:sz w:val="26"/>
-          <w:szCs w:val="26"/>
-        </w:rPr>
-        <w:t xml:space="preserve"> .năm 2017</w:t>
+        <w:t>Cần Thơ, ngày 30 tháng  06 .năm 2017</w:t>
       </w:r>
     </w:p>
     <w:p>
@@ -2576,47 +2489,7 @@
           <w:sz w:val="26"/>
           <w:szCs w:val="26"/>
         </w:rPr>
-        <w:t xml:space="preserve">Đồ án là môn học đánh giá khả năng làm việc </w:t>
-      </w:r>
-      <w:proofErr w:type="gramStart"/>
-      <w:r>
-        <w:rPr>
-          <w:rFonts w:ascii="Times New Roman" w:hAnsi="Times New Roman" w:cs="Times New Roman"/>
-          <w:color w:val="000000" w:themeColor="text1"/>
-          <w:sz w:val="26"/>
-          <w:szCs w:val="26"/>
-        </w:rPr>
-        <w:t>theo</w:t>
-      </w:r>
-      <w:proofErr w:type="gramEnd"/>
-      <w:r>
-        <w:rPr>
-          <w:rFonts w:ascii="Times New Roman" w:hAnsi="Times New Roman" w:cs="Times New Roman"/>
-          <w:color w:val="000000" w:themeColor="text1"/>
-          <w:sz w:val="26"/>
-          <w:szCs w:val="26"/>
-        </w:rPr>
-        <w:t xml:space="preserve"> nhóm của sinh viên, cũng như tạo cho sinh viên tính tự lập đánh dấu sự trưởng thành của một sinh viên, và khả năng làm việc dựa vào hướng dẫn của giáo viên, tạo điều kiện cho sinh viên nghiên cứu. Đồ án đánh dấu sự chuyển tiếp trong quá trình phấn đấu, học tập và rèn luyện của một sinh </w:t>
-      </w:r>
-      <w:proofErr w:type="gramStart"/>
-      <w:r>
-        <w:rPr>
-          <w:rFonts w:ascii="Times New Roman" w:hAnsi="Times New Roman" w:cs="Times New Roman"/>
-          <w:color w:val="000000" w:themeColor="text1"/>
-          <w:sz w:val="26"/>
-          <w:szCs w:val="26"/>
-        </w:rPr>
-        <w:t>viên  để</w:t>
-      </w:r>
-      <w:proofErr w:type="gramEnd"/>
-      <w:r>
-        <w:rPr>
-          <w:rFonts w:ascii="Times New Roman" w:hAnsi="Times New Roman" w:cs="Times New Roman"/>
-          <w:color w:val="000000" w:themeColor="text1"/>
-          <w:sz w:val="26"/>
-          <w:szCs w:val="26"/>
-        </w:rPr>
-        <w:t xml:space="preserve"> trở thành một Kỹ sư Công nghệ Thông tin. Quá trình làm đồ án, quá trình học tập, tích lũy và kiểm tra lại kiến thức đã học và đem những kiến thức đó áp dụng vào thực tế.</w:t>
+        <w:t>Đồ án là môn học đánh giá khả năng làm việc theo nhóm của sinh viên, cũng như tạo cho sinh viên tính tự lập đánh dấu sự trưởng thành của một sinh viên, và khả năng làm việc dựa vào hướng dẫn của giáo viên, tạo điều kiện cho sinh viên nghiên cứu. Đồ án đánh dấu sự chuyển tiếp trong quá trình phấn đấu, học tập và rèn luyện của một sinh viên  để trở thành một Kỹ sư Công nghệ Thông tin. Quá trình làm đồ án, quá trình học tập, tích lũy và kiểm tra lại kiến thức đã học và đem những kiến thức đó áp dụng vào thực tế.</w:t>
       </w:r>
     </w:p>
     <w:p>
@@ -2656,27 +2529,7 @@
           <w:sz w:val="26"/>
           <w:szCs w:val="26"/>
         </w:rPr>
-        <w:t xml:space="preserve"> làm đồ </w:t>
-      </w:r>
-      <w:proofErr w:type="gramStart"/>
-      <w:r>
-        <w:rPr>
-          <w:rFonts w:ascii="Times New Roman" w:hAnsi="Times New Roman" w:cs="Times New Roman"/>
-          <w:color w:val="000000" w:themeColor="text1"/>
-          <w:sz w:val="26"/>
-          <w:szCs w:val="26"/>
-        </w:rPr>
-        <w:t>án</w:t>
-      </w:r>
-      <w:proofErr w:type="gramEnd"/>
-      <w:r>
-        <w:rPr>
-          <w:rFonts w:ascii="Times New Roman" w:hAnsi="Times New Roman" w:cs="Times New Roman"/>
-          <w:color w:val="000000" w:themeColor="text1"/>
-          <w:sz w:val="26"/>
-          <w:szCs w:val="26"/>
-        </w:rPr>
-        <w:t xml:space="preserve"> này. Trong quá trình thực hiện đồ án, Thầy đã hướng dẫn và giúp đỡ nhóm giải quyết các khó khăn trong quá trình thực hiện đồ án.</w:t>
+        <w:t xml:space="preserve"> làm đồ án này. Trong quá trình thực hiện đồ án, Thầy đã hướng dẫn và giúp đỡ nhóm giải quyết các khó khăn trong quá trình thực hiện đồ án.</w:t>
       </w:r>
     </w:p>
     <w:p>
@@ -2853,27 +2706,7 @@
           <w:sz w:val="26"/>
           <w:szCs w:val="26"/>
         </w:rPr>
-        <w:t xml:space="preserve">Do những nhu cầu trên nên nhóm chúng em quyết định chọn đề tài đồ </w:t>
-      </w:r>
-      <w:proofErr w:type="gramStart"/>
-      <w:r>
-        <w:rPr>
-          <w:rFonts w:ascii="Times New Roman" w:hAnsi="Times New Roman" w:cs="Times New Roman"/>
-          <w:color w:val="000000" w:themeColor="text1"/>
-          <w:sz w:val="26"/>
-          <w:szCs w:val="26"/>
-        </w:rPr>
-        <w:t>án</w:t>
-      </w:r>
-      <w:proofErr w:type="gramEnd"/>
-      <w:r>
-        <w:rPr>
-          <w:rFonts w:ascii="Times New Roman" w:hAnsi="Times New Roman" w:cs="Times New Roman"/>
-          <w:color w:val="000000" w:themeColor="text1"/>
-          <w:sz w:val="26"/>
-          <w:szCs w:val="26"/>
-        </w:rPr>
-        <w:t xml:space="preserve"> học phần 2 là </w:t>
+        <w:t xml:space="preserve">Do những nhu cầu trên nên nhóm chúng em quyết định chọn đề tài đồ án học phần 2 là </w:t>
       </w:r>
       <w:r>
         <w:rPr>
@@ -3167,27 +3000,7 @@
           <w:sz w:val="26"/>
           <w:szCs w:val="26"/>
         </w:rPr>
-        <w:t xml:space="preserve">Cùng với sự phát triển không ngừng về kỹ thuật máy tính và mạng điện tử, công nghệ thông tin cũng đạt được những bước tiến công nghệ với đẳng cấp cao và lần lượt chinh phục hết đỉnh cao này đến đỉnh cao khác. Mạng Internet là một trong những sản phẩm có giá trị hết sức lớn </w:t>
-      </w:r>
-      <w:proofErr w:type="gramStart"/>
-      <w:r>
-        <w:rPr>
-          <w:rFonts w:ascii="Times New Roman" w:hAnsi="Times New Roman" w:cs="Times New Roman"/>
-          <w:color w:val="000000" w:themeColor="text1"/>
-          <w:sz w:val="26"/>
-          <w:szCs w:val="26"/>
-        </w:rPr>
-        <w:t>lao</w:t>
-      </w:r>
-      <w:proofErr w:type="gramEnd"/>
-      <w:r>
-        <w:rPr>
-          <w:rFonts w:ascii="Times New Roman" w:hAnsi="Times New Roman" w:cs="Times New Roman"/>
-          <w:color w:val="000000" w:themeColor="text1"/>
-          <w:sz w:val="26"/>
-          <w:szCs w:val="26"/>
-        </w:rPr>
-        <w:t xml:space="preserve"> và ngày càng trở thành một công cụ không thể thiếu, là nền tảng chính cho sự truyền tải, trao đổi thông tin trên toàn cầu</w:t>
+        <w:t>Cùng với sự phát triển không ngừng về kỹ thuật máy tính và mạng điện tử, công nghệ thông tin cũng đạt được những bước tiến công nghệ với đẳng cấp cao và lần lượt chinh phục hết đỉnh cao này đến đỉnh cao khác. Mạng Internet là một trong những sản phẩm có giá trị hết sức lớn lao và ngày càng trở thành một công cụ không thể thiếu, là nền tảng chính cho sự truyền tải, trao đổi thông tin trên toàn cầu</w:t>
       </w:r>
     </w:p>
     <w:p>
@@ -3287,27 +3100,7 @@
           <w:sz w:val="26"/>
           <w:szCs w:val="26"/>
         </w:rPr>
-        <w:t xml:space="preserve">u mãi kèm </w:t>
-      </w:r>
-      <w:proofErr w:type="gramStart"/>
-      <w:r>
-        <w:rPr>
-          <w:rFonts w:ascii="Times New Roman" w:hAnsi="Times New Roman" w:cs="Times New Roman"/>
-          <w:color w:val="000000" w:themeColor="text1"/>
-          <w:sz w:val="26"/>
-          <w:szCs w:val="26"/>
-        </w:rPr>
-        <w:t>theo</w:t>
-      </w:r>
-      <w:proofErr w:type="gramEnd"/>
-      <w:r>
-        <w:rPr>
-          <w:rFonts w:ascii="Times New Roman" w:hAnsi="Times New Roman" w:cs="Times New Roman"/>
-          <w:color w:val="000000" w:themeColor="text1"/>
-          <w:sz w:val="26"/>
-          <w:szCs w:val="26"/>
-        </w:rPr>
-        <w:t>.</w:t>
+        <w:t>u mãi kèm theo.</w:t>
       </w:r>
     </w:p>
     <w:p>
@@ -3330,27 +3123,7 @@
           <w:sz w:val="26"/>
           <w:szCs w:val="26"/>
         </w:rPr>
-        <w:t xml:space="preserve">Tiếp cận với đồ </w:t>
-      </w:r>
-      <w:proofErr w:type="gramStart"/>
-      <w:r>
-        <w:rPr>
-          <w:rFonts w:ascii="Times New Roman" w:hAnsi="Times New Roman" w:cs="Times New Roman"/>
-          <w:color w:val="000000" w:themeColor="text1"/>
-          <w:sz w:val="26"/>
-          <w:szCs w:val="26"/>
-        </w:rPr>
-        <w:t>án</w:t>
-      </w:r>
-      <w:proofErr w:type="gramEnd"/>
-      <w:r>
-        <w:rPr>
-          <w:rFonts w:ascii="Times New Roman" w:hAnsi="Times New Roman" w:cs="Times New Roman"/>
-          <w:color w:val="000000" w:themeColor="text1"/>
-          <w:sz w:val="26"/>
-          <w:szCs w:val="26"/>
-        </w:rPr>
-        <w:t xml:space="preserve"> 2 này, em đã tìm hiểu và xây dựng </w:t>
+        <w:t xml:space="preserve">Tiếp cận với đồ án 2 này, em đã tìm hiểu và xây dựng </w:t>
       </w:r>
       <w:r>
         <w:rPr>
@@ -3387,27 +3160,7 @@
           <w:sz w:val="26"/>
           <w:szCs w:val="26"/>
         </w:rPr>
-        <w:t xml:space="preserve"> giúp cho doanh nghiệp quảng bá được sản phẩm của mình và dễ dàng tiếp cận đến khách hàng và nâng cao doanh </w:t>
-      </w:r>
-      <w:proofErr w:type="gramStart"/>
-      <w:r>
-        <w:rPr>
-          <w:rFonts w:ascii="Times New Roman" w:hAnsi="Times New Roman" w:cs="Times New Roman"/>
-          <w:color w:val="000000" w:themeColor="text1"/>
-          <w:sz w:val="26"/>
-          <w:szCs w:val="26"/>
-        </w:rPr>
-        <w:t>thu</w:t>
-      </w:r>
-      <w:proofErr w:type="gramEnd"/>
-      <w:r>
-        <w:rPr>
-          <w:rFonts w:ascii="Times New Roman" w:hAnsi="Times New Roman" w:cs="Times New Roman"/>
-          <w:color w:val="000000" w:themeColor="text1"/>
-          <w:sz w:val="26"/>
-          <w:szCs w:val="26"/>
-        </w:rPr>
-        <w:t xml:space="preserve"> cho doanh nghiệ</w:t>
+        <w:t xml:space="preserve"> giúp cho doanh nghiệp quảng bá được sản phẩm của mình và dễ dàng tiếp cận đến khách hàng và nâng cao doanh thu cho doanh nghiệ</w:t>
       </w:r>
       <w:r>
         <w:rPr>
@@ -3511,27 +3264,7 @@
           <w:sz w:val="26"/>
           <w:szCs w:val="26"/>
         </w:rPr>
-        <w:t xml:space="preserve">Giao diện dễ nhìn, thân thiện với người sử dụng, tốc độ xử lý nhanh. Đảm bảo </w:t>
-      </w:r>
-      <w:proofErr w:type="gramStart"/>
-      <w:r>
-        <w:rPr>
-          <w:rFonts w:ascii="Times New Roman" w:hAnsi="Times New Roman" w:cs="Times New Roman"/>
-          <w:color w:val="000000" w:themeColor="text1"/>
-          <w:sz w:val="26"/>
-          <w:szCs w:val="26"/>
-        </w:rPr>
-        <w:t>an</w:t>
-      </w:r>
-      <w:proofErr w:type="gramEnd"/>
-      <w:r>
-        <w:rPr>
-          <w:rFonts w:ascii="Times New Roman" w:hAnsi="Times New Roman" w:cs="Times New Roman"/>
-          <w:color w:val="000000" w:themeColor="text1"/>
-          <w:sz w:val="26"/>
-          <w:szCs w:val="26"/>
-        </w:rPr>
-        <w:t xml:space="preserve"> toàn các thông tin của khách hàng. Nội dung luôn được cập nhật thường xuyên. Xây dựng một trang web chuyên nghiệp tạo được ấn tượng cho ngườ</w:t>
+        <w:t>Giao diện dễ nhìn, thân thiện với người sử dụng, tốc độ xử lý nhanh. Đảm bảo an toàn các thông tin của khách hàng. Nội dung luôn được cập nhật thường xuyên. Xây dựng một trang web chuyên nghiệp tạo được ấn tượng cho ngườ</w:t>
       </w:r>
       <w:r>
         <w:rPr>
@@ -4247,27 +3980,7 @@
           <w:sz w:val="26"/>
           <w:szCs w:val="26"/>
         </w:rPr>
-        <w:t xml:space="preserve">Ngay từ khi mới thành lập, quy mô cửa hàng nhỏ, số lượng khách biết đến cửa hàng còn hạn chế. Hiện nay, khi tạo dựng được uy tín, số lượng khách biết đến công ty càng nhiều, và </w:t>
-      </w:r>
-      <w:proofErr w:type="gramStart"/>
-      <w:r>
-        <w:rPr>
-          <w:rFonts w:ascii="Times New Roman" w:hAnsi="Times New Roman" w:cs="Times New Roman"/>
-          <w:color w:val="000000" w:themeColor="text1"/>
-          <w:sz w:val="26"/>
-          <w:szCs w:val="26"/>
-        </w:rPr>
-        <w:t>theo</w:t>
-      </w:r>
-      <w:proofErr w:type="gramEnd"/>
-      <w:r>
-        <w:rPr>
-          <w:rFonts w:ascii="Times New Roman" w:hAnsi="Times New Roman" w:cs="Times New Roman"/>
-          <w:color w:val="000000" w:themeColor="text1"/>
-          <w:sz w:val="26"/>
-          <w:szCs w:val="26"/>
-        </w:rPr>
-        <w:t xml:space="preserve"> nhu cầu hiện nay những trang web sẽ tiếp cận đến với khách hàng nhanh chóng dễ dàng hơn. Trang web hiện tại còn sơ xài, còn sai sót trong quá trình giới thiệu sản phẩm, thông tin sản phẩm, thông tin khách hàng, cập nhật thêm mới các hình ảnh. Chính vì vậy, cần có một website quản lý và cập nhật các thông tin chặt chẽ, nhanh chóng và thuận tiện hơn.</w:t>
+        <w:t>Ngay từ khi mới thành lập, quy mô cửa hàng nhỏ, số lượng khách biết đến cửa hàng còn hạn chế. Hiện nay, khi tạo dựng được uy tín, số lượng khách biết đến công ty càng nhiều, và theo nhu cầu hiện nay những trang web sẽ tiếp cận đến với khách hàng nhanh chóng dễ dàng hơn. Trang web hiện tại còn sơ xài, còn sai sót trong quá trình giới thiệu sản phẩm, thông tin sản phẩm, thông tin khách hàng, cập nhật thêm mới các hình ảnh. Chính vì vậy, cần có một website quản lý và cập nhật các thông tin chặt chẽ, nhanh chóng và thuận tiện hơn.</w:t>
       </w:r>
     </w:p>
     <w:p>
@@ -5349,27 +5062,7 @@
           <w:sz w:val="26"/>
           <w:szCs w:val="26"/>
         </w:rPr>
-        <w:t xml:space="preserve"> thêm, xóa các menu, sắp đặt các menu </w:t>
-      </w:r>
-      <w:proofErr w:type="gramStart"/>
-      <w:r>
-        <w:rPr>
-          <w:rFonts w:ascii="Times New Roman" w:hAnsi="Times New Roman" w:cs="Times New Roman"/>
-          <w:color w:val="000000" w:themeColor="text1"/>
-          <w:sz w:val="26"/>
-          <w:szCs w:val="26"/>
-        </w:rPr>
-        <w:t>theo</w:t>
-      </w:r>
-      <w:proofErr w:type="gramEnd"/>
-      <w:r>
-        <w:rPr>
-          <w:rFonts w:ascii="Times New Roman" w:hAnsi="Times New Roman" w:cs="Times New Roman"/>
-          <w:color w:val="000000" w:themeColor="text1"/>
-          <w:sz w:val="26"/>
-          <w:szCs w:val="26"/>
-        </w:rPr>
-        <w:t xml:space="preserve"> một thứ tự dễ nhìn, hợp lý, thuận tiện cho người sử dụng, quản lý các hiển thị, vị trí các menu, bố cục các menu con cho hợp lý.</w:t>
+        <w:t xml:space="preserve"> thêm, xóa các menu, sắp đặt các menu theo một thứ tự dễ nhìn, hợp lý, thuận tiện cho người sử dụng, quản lý các hiển thị, vị trí các menu, bố cục các menu con cho hợp lý.</w:t>
       </w:r>
     </w:p>
     <w:p>
@@ -5477,17 +5170,7 @@
           <w:sz w:val="26"/>
           <w:szCs w:val="26"/>
         </w:rPr>
-        <w:t xml:space="preserve"> xem, thêm</w:t>
-      </w:r>
-      <w:proofErr w:type="gramStart"/>
-      <w:r>
-        <w:rPr>
-          <w:rFonts w:ascii="Times New Roman" w:hAnsi="Times New Roman" w:cs="Times New Roman"/>
-          <w:color w:val="000000" w:themeColor="text1"/>
-          <w:sz w:val="26"/>
-          <w:szCs w:val="26"/>
-        </w:rPr>
-        <w:t xml:space="preserve">, </w:t>
+        <w:t xml:space="preserve"> xem, thêm, </w:t>
       </w:r>
       <w:r>
         <w:rPr>
@@ -5498,7 +5181,6 @@
         </w:rPr>
         <w:t xml:space="preserve"> xóa</w:t>
       </w:r>
-      <w:proofErr w:type="gramEnd"/>
       <w:r>
         <w:rPr>
           <w:rFonts w:ascii="Times New Roman" w:hAnsi="Times New Roman" w:cs="Times New Roman"/>
@@ -6392,51 +6074,7 @@
           <w:szCs w:val="26"/>
           <w:shd w:val="clear" w:color="auto" w:fill="FDFDFD"/>
         </w:rPr>
-        <w:t xml:space="preserve">là công cụ hỗ trợ lập trình Website tốt nhất hiện nay với đầy đủ các tính năng giúp bạn lập trình Web dễ dàng. Zend Studio là môi trường phát triển kết hợp (IDE) duy nhất dành cho các chuyên viên thiết kế chuyên nghiệp để hoàn thiện tất cả những phần phát triển cần thiết cho </w:t>
-      </w:r>
-      <w:proofErr w:type="gramStart"/>
-      <w:r>
-        <w:rPr>
-          <w:rFonts w:ascii="Times New Roman" w:hAnsi="Times New Roman" w:cs="Times New Roman"/>
-          <w:color w:val="000000" w:themeColor="text1"/>
-          <w:sz w:val="26"/>
-          <w:szCs w:val="26"/>
-          <w:shd w:val="clear" w:color="auto" w:fill="FDFDFD"/>
-        </w:rPr>
-        <w:t>chu</w:t>
-      </w:r>
-      <w:proofErr w:type="gramEnd"/>
-      <w:r>
-        <w:rPr>
-          <w:rFonts w:ascii="Times New Roman" w:hAnsi="Times New Roman" w:cs="Times New Roman"/>
-          <w:color w:val="000000" w:themeColor="text1"/>
-          <w:sz w:val="26"/>
-          <w:szCs w:val="26"/>
-          <w:shd w:val="clear" w:color="auto" w:fill="FDFDFD"/>
-        </w:rPr>
-        <w:t xml:space="preserve"> kỳ đầy đủ của ứng dụng PHP. Thông qua một bộ công cụ toàn diện gồm editing, debugging, analysis, optimization and database tools, Zend Studio đẩy mạnh các </w:t>
-      </w:r>
-      <w:proofErr w:type="gramStart"/>
-      <w:r>
-        <w:rPr>
-          <w:rFonts w:ascii="Times New Roman" w:hAnsi="Times New Roman" w:cs="Times New Roman"/>
-          <w:color w:val="000000" w:themeColor="text1"/>
-          <w:sz w:val="26"/>
-          <w:szCs w:val="26"/>
-          <w:shd w:val="clear" w:color="auto" w:fill="FDFDFD"/>
-        </w:rPr>
-        <w:t>chu</w:t>
-      </w:r>
-      <w:proofErr w:type="gramEnd"/>
-      <w:r>
-        <w:rPr>
-          <w:rFonts w:ascii="Times New Roman" w:hAnsi="Times New Roman" w:cs="Times New Roman"/>
-          <w:color w:val="000000" w:themeColor="text1"/>
-          <w:sz w:val="26"/>
-          <w:szCs w:val="26"/>
-          <w:shd w:val="clear" w:color="auto" w:fill="FDFDFD"/>
-        </w:rPr>
-        <w:t xml:space="preserve"> kỳ phát triển và làm đơn giản những đề án phức tạp</w:t>
+        <w:t>là công cụ hỗ trợ lập trình Website tốt nhất hiện nay với đầy đủ các tính năng giúp bạn lập trình Web dễ dàng. Zend Studio là môi trường phát triển kết hợp (IDE) duy nhất dành cho các chuyên viên thiết kế chuyên nghiệp để hoàn thiện tất cả những phần phát triển cần thiết cho chu kỳ đầy đủ của ứng dụng PHP. Thông qua một bộ công cụ toàn diện gồm editing, debugging, analysis, optimization and database tools, Zend Studio đẩy mạnh các chu kỳ phát triển và làm đơn giản những đề án phức tạp</w:t>
       </w:r>
       <w:r>
         <w:rPr>
@@ -6586,20 +6224,8 @@
           <w:szCs w:val="26"/>
           <w:shd w:val="clear" w:color="auto" w:fill="FFFFFF"/>
         </w:rPr>
-        <w:t>a Zend</w:t>
-      </w:r>
-      <w:proofErr w:type="gramStart"/>
-      <w:r>
-        <w:rPr>
-          <w:rFonts w:ascii="Times New Roman" w:hAnsi="Times New Roman" w:cs="Times New Roman"/>
-          <w:color w:val="000000" w:themeColor="text1"/>
-          <w:sz w:val="26"/>
-          <w:szCs w:val="26"/>
-          <w:shd w:val="clear" w:color="auto" w:fill="FFFFFF"/>
-        </w:rPr>
-        <w:t>,  nơi</w:t>
-      </w:r>
-      <w:proofErr w:type="gramEnd"/>
+        <w:t>a Zend,  nơi</w:t>
+      </w:r>
       <w:r>
         <w:rPr>
           <w:rFonts w:ascii="Times New Roman" w:hAnsi="Times New Roman" w:cs="Times New Roman"/>
@@ -7033,29 +6659,7 @@
           <w:szCs w:val="26"/>
           <w:shd w:val="clear" w:color="auto" w:fill="FFFFFF"/>
         </w:rPr>
-        <w:t xml:space="preserve"> và cộng đồng phát triển rất tích cực nên có thể nói PHP khá là </w:t>
-      </w:r>
-      <w:proofErr w:type="gramStart"/>
-      <w:r>
-        <w:rPr>
-          <w:rFonts w:ascii="Times New Roman" w:hAnsi="Times New Roman" w:cs="Times New Roman"/>
-          <w:color w:val="000000" w:themeColor="text1"/>
-          <w:sz w:val="26"/>
-          <w:szCs w:val="26"/>
-          <w:shd w:val="clear" w:color="auto" w:fill="FFFFFF"/>
-        </w:rPr>
-        <w:t>an</w:t>
-      </w:r>
-      <w:proofErr w:type="gramEnd"/>
-      <w:r>
-        <w:rPr>
-          <w:rFonts w:ascii="Times New Roman" w:hAnsi="Times New Roman" w:cs="Times New Roman"/>
-          <w:color w:val="000000" w:themeColor="text1"/>
-          <w:sz w:val="26"/>
-          <w:szCs w:val="26"/>
-          <w:shd w:val="clear" w:color="auto" w:fill="FFFFFF"/>
-        </w:rPr>
-        <w:t xml:space="preserve"> toàn.</w:t>
+        <w:t xml:space="preserve"> và cộng đồng phát triển rất tích cực nên có thể nói PHP khá là an toàn.</w:t>
       </w:r>
     </w:p>
     <w:p>
@@ -7359,51 +6963,7 @@
           <w:szCs w:val="26"/>
           <w:shd w:val="clear" w:color="auto" w:fill="FFFFFF"/>
         </w:rPr>
-        <w:t xml:space="preserve">) rồi đưa lên máy chủ nơi đặt kho chứa chính. Và một máy tính khác (nếu họ có quyền truy cập) cũng có thể clone lại mã nguồn từ kho chứa hoặc clone lại một tập hợp các thay đổi mới nhất trên máy tính </w:t>
-      </w:r>
-      <w:proofErr w:type="gramStart"/>
-      <w:r>
-        <w:rPr>
-          <w:rFonts w:ascii="Times New Roman" w:hAnsi="Times New Roman" w:cs="Times New Roman"/>
-          <w:color w:val="000000" w:themeColor="text1"/>
-          <w:sz w:val="26"/>
-          <w:szCs w:val="26"/>
-          <w:shd w:val="clear" w:color="auto" w:fill="FFFFFF"/>
-        </w:rPr>
-        <w:t>kia</w:t>
-      </w:r>
-      <w:proofErr w:type="gramEnd"/>
-      <w:r>
-        <w:rPr>
-          <w:rFonts w:ascii="Times New Roman" w:hAnsi="Times New Roman" w:cs="Times New Roman"/>
-          <w:color w:val="000000" w:themeColor="text1"/>
-          <w:sz w:val="26"/>
-          <w:szCs w:val="26"/>
-          <w:shd w:val="clear" w:color="auto" w:fill="FFFFFF"/>
-        </w:rPr>
-        <w:t xml:space="preserve">. Trong Git, </w:t>
-      </w:r>
-      <w:proofErr w:type="gramStart"/>
-      <w:r>
-        <w:rPr>
-          <w:rFonts w:ascii="Times New Roman" w:hAnsi="Times New Roman" w:cs="Times New Roman"/>
-          <w:color w:val="000000" w:themeColor="text1"/>
-          <w:sz w:val="26"/>
-          <w:szCs w:val="26"/>
-          <w:shd w:val="clear" w:color="auto" w:fill="FFFFFF"/>
-        </w:rPr>
-        <w:t>thư</w:t>
-      </w:r>
-      <w:proofErr w:type="gramEnd"/>
-      <w:r>
-        <w:rPr>
-          <w:rFonts w:ascii="Times New Roman" w:hAnsi="Times New Roman" w:cs="Times New Roman"/>
-          <w:color w:val="000000" w:themeColor="text1"/>
-          <w:sz w:val="26"/>
-          <w:szCs w:val="26"/>
-          <w:shd w:val="clear" w:color="auto" w:fill="FFFFFF"/>
-        </w:rPr>
-        <w:t xml:space="preserve"> mục làm việc trên máy tính gọi là</w:t>
+        <w:t>) rồi đưa lên máy chủ nơi đặt kho chứa chính. Và một máy tính khác (nếu họ có quyền truy cập) cũng có thể clone lại mã nguồn từ kho chứa hoặc clone lại một tập hợp các thay đổi mới nhất trên máy tính kia. Trong Git, thư mục làm việc trên máy tính gọi là</w:t>
       </w:r>
       <w:r>
         <w:rPr>
@@ -7591,51 +7151,7 @@
           <w:szCs w:val="26"/>
           <w:shd w:val="clear" w:color="auto" w:fill="FFFFFF"/>
         </w:rPr>
-        <w:t xml:space="preserve"> dựa trên nền web cho các dự </w:t>
-      </w:r>
-      <w:proofErr w:type="gramStart"/>
-      <w:r>
-        <w:rPr>
-          <w:rFonts w:ascii="Times New Roman" w:hAnsi="Times New Roman" w:cs="Times New Roman"/>
-          <w:color w:val="000000" w:themeColor="text1"/>
-          <w:sz w:val="26"/>
-          <w:szCs w:val="26"/>
-          <w:shd w:val="clear" w:color="auto" w:fill="FFFFFF"/>
-        </w:rPr>
-        <w:t>án</w:t>
-      </w:r>
-      <w:proofErr w:type="gramEnd"/>
-      <w:r>
-        <w:rPr>
-          <w:rFonts w:ascii="Times New Roman" w:hAnsi="Times New Roman" w:cs="Times New Roman"/>
-          <w:color w:val="000000" w:themeColor="text1"/>
-          <w:sz w:val="26"/>
-          <w:szCs w:val="26"/>
-          <w:shd w:val="clear" w:color="auto" w:fill="FFFFFF"/>
-        </w:rPr>
-        <w:t xml:space="preserve"> phát triển phần mềm. GitHub cung cấp cả phiên bản trả tiền lẫn miễn phí cho các tài khoản. Các dự </w:t>
-      </w:r>
-      <w:proofErr w:type="gramStart"/>
-      <w:r>
-        <w:rPr>
-          <w:rFonts w:ascii="Times New Roman" w:hAnsi="Times New Roman" w:cs="Times New Roman"/>
-          <w:color w:val="000000" w:themeColor="text1"/>
-          <w:sz w:val="26"/>
-          <w:szCs w:val="26"/>
-          <w:shd w:val="clear" w:color="auto" w:fill="FFFFFF"/>
-        </w:rPr>
-        <w:t>án</w:t>
-      </w:r>
-      <w:proofErr w:type="gramEnd"/>
-      <w:r>
-        <w:rPr>
-          <w:rFonts w:ascii="Times New Roman" w:hAnsi="Times New Roman" w:cs="Times New Roman"/>
-          <w:color w:val="000000" w:themeColor="text1"/>
-          <w:sz w:val="26"/>
-          <w:szCs w:val="26"/>
-          <w:shd w:val="clear" w:color="auto" w:fill="FFFFFF"/>
-        </w:rPr>
-        <w:t xml:space="preserve"> </w:t>
+        <w:t xml:space="preserve"> dựa trên nền web cho các dự án phát triển phần mềm. GitHub cung cấp cả phiên bản trả tiền lẫn miễn phí cho các tài khoản. Các dự án </w:t>
       </w:r>
       <w:hyperlink r:id="rId22" w:history="1">
         <w:r>
@@ -7762,31 +7278,7 @@
           <w:szCs w:val="26"/>
           <w:shd w:val="clear" w:color="auto" w:fill="FFFFFF"/>
         </w:rPr>
-        <w:t xml:space="preserve">Git dễ sử dụng, </w:t>
-      </w:r>
-      <w:proofErr w:type="gramStart"/>
-      <w:r>
-        <w:rPr>
-          <w:rFonts w:ascii="Times New Roman" w:hAnsi="Times New Roman" w:cs="Times New Roman"/>
-          <w:color w:val="000000" w:themeColor="text1"/>
-          <w:spacing w:val="-6"/>
-          <w:sz w:val="26"/>
-          <w:szCs w:val="26"/>
-          <w:shd w:val="clear" w:color="auto" w:fill="FFFFFF"/>
-        </w:rPr>
-        <w:t>an</w:t>
-      </w:r>
-      <w:proofErr w:type="gramEnd"/>
-      <w:r>
-        <w:rPr>
-          <w:rFonts w:ascii="Times New Roman" w:hAnsi="Times New Roman" w:cs="Times New Roman"/>
-          <w:color w:val="000000" w:themeColor="text1"/>
-          <w:spacing w:val="-6"/>
-          <w:sz w:val="26"/>
-          <w:szCs w:val="26"/>
-          <w:shd w:val="clear" w:color="auto" w:fill="FFFFFF"/>
-        </w:rPr>
-        <w:t xml:space="preserve"> toàn và nhanh chóng.</w:t>
+        <w:t>Git dễ sử dụng, an toàn và nhanh chóng.</w:t>
       </w:r>
     </w:p>
     <w:p>
@@ -7822,31 +7314,7 @@
           <w:szCs w:val="26"/>
           <w:shd w:val="clear" w:color="auto" w:fill="FFFFFF"/>
         </w:rPr>
-        <w:t xml:space="preserve"> thể giúp quy trình làm việc code </w:t>
-      </w:r>
-      <w:proofErr w:type="gramStart"/>
-      <w:r>
-        <w:rPr>
-          <w:rFonts w:ascii="Times New Roman" w:hAnsi="Times New Roman" w:cs="Times New Roman"/>
-          <w:color w:val="000000" w:themeColor="text1"/>
-          <w:spacing w:val="-6"/>
-          <w:sz w:val="26"/>
-          <w:szCs w:val="26"/>
-          <w:shd w:val="clear" w:color="auto" w:fill="FFFFFF"/>
-        </w:rPr>
-        <w:t>theo</w:t>
-      </w:r>
-      <w:proofErr w:type="gramEnd"/>
-      <w:r>
-        <w:rPr>
-          <w:rFonts w:ascii="Times New Roman" w:hAnsi="Times New Roman" w:cs="Times New Roman"/>
-          <w:color w:val="000000" w:themeColor="text1"/>
-          <w:spacing w:val="-6"/>
-          <w:sz w:val="26"/>
-          <w:szCs w:val="26"/>
-          <w:shd w:val="clear" w:color="auto" w:fill="FFFFFF"/>
-        </w:rPr>
-        <w:t xml:space="preserve"> nhóm đơn giản hơn rất nhiều bằng việc kết hợp các phân nhánh (branch).</w:t>
+        <w:t xml:space="preserve"> thể giúp quy trình làm việc code theo nhóm đơn giản hơn rất nhiều bằng việc kết hợp các phân nhánh (branch).</w:t>
       </w:r>
     </w:p>
     <w:p>
@@ -8023,10 +7491,10 @@
             <v:path o:extrusionok="f" gradientshapeok="t" o:connecttype="rect"/>
             <o:lock v:ext="edit" aspectratio="t"/>
           </v:shapetype>
-          <v:shape id="_x0000_i1025" type="#_x0000_t75" style="width:239.45pt;height:623.7pt" o:ole="">
+          <v:shape id="_x0000_i1025" type="#_x0000_t75" style="width:239.25pt;height:623.25pt" o:ole="">
             <v:imagedata r:id="rId24" o:title=""/>
           </v:shape>
-          <o:OLEObject Type="Embed" ProgID="Visio.Drawing.15" ShapeID="_x0000_i1025" DrawAspect="Content" ObjectID="_1558815484" r:id="rId25"/>
+          <o:OLEObject Type="Embed" ProgID="Visio.Drawing.15" ShapeID="_x0000_i1025" DrawAspect="Content" ObjectID="_1559167714" r:id="rId25"/>
         </w:object>
       </w:r>
     </w:p>
@@ -8718,25 +8186,7 @@
           <w:sz w:val="26"/>
           <w:szCs w:val="26"/>
         </w:rPr>
-        <w:t xml:space="preserve"> Người quản trị sắp xếp sản phẩm </w:t>
-      </w:r>
-      <w:proofErr w:type="gramStart"/>
-      <w:r>
-        <w:rPr>
-          <w:rFonts w:ascii="Times New Roman" w:hAnsi="Times New Roman" w:cs="Times New Roman"/>
-          <w:sz w:val="26"/>
-          <w:szCs w:val="26"/>
-        </w:rPr>
-        <w:t>theo</w:t>
-      </w:r>
-      <w:proofErr w:type="gramEnd"/>
-      <w:r>
-        <w:rPr>
-          <w:rFonts w:ascii="Times New Roman" w:hAnsi="Times New Roman" w:cs="Times New Roman"/>
-          <w:sz w:val="26"/>
-          <w:szCs w:val="26"/>
-        </w:rPr>
-        <w:t xml:space="preserve"> chữ cái (a-z, z-a) và số thứ tự (0-9).</w:t>
+        <w:t xml:space="preserve"> Người quản trị sắp xếp sản phẩm theo chữ cái (a-z, z-a) và số thứ tự (0-9).</w:t>
       </w:r>
     </w:p>
     <w:p>
@@ -8825,10 +8275,10 @@
       </w:pPr>
       <w:r>
         <w:object w:dxaOrig="11521" w:dyaOrig="9811">
-          <v:shape id="_x0000_i1026" type="#_x0000_t75" style="width:483.05pt;height:411.05pt" o:ole="">
+          <v:shape id="_x0000_i1026" type="#_x0000_t75" style="width:483pt;height:411pt" o:ole="">
             <v:imagedata r:id="rId26" o:title=""/>
           </v:shape>
-          <o:OLEObject Type="Embed" ProgID="Visio.Drawing.15" ShapeID="_x0000_i1026" DrawAspect="Content" ObjectID="_1558815485" r:id="rId27"/>
+          <o:OLEObject Type="Embed" ProgID="Visio.Drawing.15" ShapeID="_x0000_i1026" DrawAspect="Content" ObjectID="_1559167715" r:id="rId27"/>
         </w:object>
       </w:r>
     </w:p>
@@ -8936,10 +8386,10 @@
       </w:pPr>
       <w:r>
         <w:object w:dxaOrig="6736" w:dyaOrig="7006">
-          <v:shape id="_x0000_i1027" type="#_x0000_t75" style="width:336.55pt;height:456.3pt" o:ole="">
+          <v:shape id="_x0000_i1027" type="#_x0000_t75" style="width:336.75pt;height:456.75pt" o:ole="">
             <v:imagedata r:id="rId28" o:title=""/>
           </v:shape>
-          <o:OLEObject Type="Embed" ProgID="Visio.Drawing.15" ShapeID="_x0000_i1027" DrawAspect="Content" ObjectID="_1558815486" r:id="rId29"/>
+          <o:OLEObject Type="Embed" ProgID="Visio.Drawing.15" ShapeID="_x0000_i1027" DrawAspect="Content" ObjectID="_1559167716" r:id="rId29"/>
         </w:object>
       </w:r>
     </w:p>
@@ -9026,10 +8476,10 @@
       </w:pPr>
       <w:r>
         <w:object w:dxaOrig="18001" w:dyaOrig="8595">
-          <v:shape id="_x0000_i1028" type="#_x0000_t75" style="width:486.4pt;height:343.25pt" o:ole="">
+          <v:shape id="_x0000_i1028" type="#_x0000_t75" style="width:486pt;height:343.5pt" o:ole="">
             <v:imagedata r:id="rId30" o:title=""/>
           </v:shape>
-          <o:OLEObject Type="Embed" ProgID="Visio.Drawing.15" ShapeID="_x0000_i1028" DrawAspect="Content" ObjectID="_1558815487" r:id="rId31"/>
+          <o:OLEObject Type="Embed" ProgID="Visio.Drawing.15" ShapeID="_x0000_i1028" DrawAspect="Content" ObjectID="_1559167717" r:id="rId31"/>
         </w:object>
       </w:r>
     </w:p>
@@ -15300,7 +14750,6 @@
           <w:szCs w:val="26"/>
         </w:rPr>
       </w:pPr>
-      <w:proofErr w:type="gramStart"/>
       <w:r>
         <w:rPr>
           <w:rFonts w:ascii="Times New Roman" w:hAnsi="Times New Roman" w:cs="Times New Roman"/>
@@ -15311,7 +14760,6 @@
         </w:rPr>
         <w:t>sanpham</w:t>
       </w:r>
-      <w:proofErr w:type="gramEnd"/>
       <w:r>
         <w:rPr>
           <w:rFonts w:ascii="Times New Roman" w:hAnsi="Times New Roman" w:cs="Times New Roman"/>
@@ -15332,7 +14780,6 @@
           <w:szCs w:val="26"/>
         </w:rPr>
       </w:pPr>
-      <w:proofErr w:type="gramStart"/>
       <w:r>
         <w:rPr>
           <w:rFonts w:ascii="Times New Roman" w:hAnsi="Times New Roman" w:cs="Times New Roman"/>
@@ -15343,7 +14790,6 @@
         </w:rPr>
         <w:t>chitietsp</w:t>
       </w:r>
-      <w:proofErr w:type="gramEnd"/>
       <w:r>
         <w:rPr>
           <w:rFonts w:ascii="Times New Roman" w:hAnsi="Times New Roman" w:cs="Times New Roman"/>
@@ -15364,47 +14810,24 @@
           <w:szCs w:val="26"/>
         </w:rPr>
       </w:pPr>
-      <w:proofErr w:type="gramStart"/>
-      <w:r>
-        <w:rPr>
-          <w:rFonts w:ascii="Times New Roman" w:hAnsi="Times New Roman" w:cs="Times New Roman"/>
-          <w:b/>
-          <w:color w:val="000000" w:themeColor="text1"/>
-          <w:sz w:val="26"/>
-          <w:szCs w:val="26"/>
-        </w:rPr>
-        <w:t>hinhanh</w:t>
-      </w:r>
-      <w:proofErr w:type="gramEnd"/>
-      <w:r>
-        <w:rPr>
-          <w:rFonts w:ascii="Times New Roman" w:hAnsi="Times New Roman" w:cs="Times New Roman"/>
-          <w:b/>
-          <w:color w:val="000000" w:themeColor="text1"/>
-          <w:sz w:val="26"/>
-          <w:szCs w:val="26"/>
-        </w:rPr>
-        <w:t xml:space="preserve">: </w:t>
-      </w:r>
-      <w:r>
-        <w:rPr>
-          <w:rFonts w:ascii="Times New Roman" w:hAnsi="Times New Roman" w:cs="Times New Roman"/>
-          <w:color w:val="000000" w:themeColor="text1"/>
-          <w:sz w:val="26"/>
-          <w:szCs w:val="26"/>
-        </w:rPr>
-        <w:t>HA_ID, HA_HINH1, HA_</w:t>
-      </w:r>
-      <w:bookmarkStart w:id="43" w:name="_GoBack"/>
-      <w:bookmarkEnd w:id="43"/>
-      <w:r>
-        <w:rPr>
-          <w:rFonts w:ascii="Times New Roman" w:hAnsi="Times New Roman" w:cs="Times New Roman"/>
-          <w:color w:val="000000" w:themeColor="text1"/>
-          <w:sz w:val="26"/>
-          <w:szCs w:val="26"/>
-        </w:rPr>
-        <w:t>HINH2, HA_HINH3, HA_HINH4, HA_HINH5.</w:t>
+      <w:r>
+        <w:rPr>
+          <w:rFonts w:ascii="Times New Roman" w:hAnsi="Times New Roman" w:cs="Times New Roman"/>
+          <w:b/>
+          <w:color w:val="000000" w:themeColor="text1"/>
+          <w:sz w:val="26"/>
+          <w:szCs w:val="26"/>
+        </w:rPr>
+        <w:t xml:space="preserve">hinhanh: </w:t>
+      </w:r>
+      <w:r>
+        <w:rPr>
+          <w:rFonts w:ascii="Times New Roman" w:hAnsi="Times New Roman" w:cs="Times New Roman"/>
+          <w:color w:val="000000" w:themeColor="text1"/>
+          <w:sz w:val="26"/>
+          <w:szCs w:val="26"/>
+        </w:rPr>
+        <w:t>HA_ID, HA_HINH1, HA_HINH2, HA_HINH3, HA_HINH4, HA_HINH5.</w:t>
       </w:r>
     </w:p>
     <w:p>
@@ -15417,27 +14840,15 @@
           <w:szCs w:val="26"/>
         </w:rPr>
       </w:pPr>
-      <w:proofErr w:type="gramStart"/>
-      <w:r>
-        <w:rPr>
-          <w:rFonts w:ascii="Times New Roman" w:hAnsi="Times New Roman" w:cs="Times New Roman"/>
-          <w:b/>
-          <w:color w:val="000000" w:themeColor="text1"/>
-          <w:sz w:val="26"/>
-          <w:szCs w:val="26"/>
-        </w:rPr>
-        <w:t>nhanemail</w:t>
-      </w:r>
-      <w:proofErr w:type="gramEnd"/>
-      <w:r>
-        <w:rPr>
-          <w:rFonts w:ascii="Times New Roman" w:hAnsi="Times New Roman" w:cs="Times New Roman"/>
-          <w:b/>
-          <w:color w:val="000000" w:themeColor="text1"/>
-          <w:sz w:val="26"/>
-          <w:szCs w:val="26"/>
-        </w:rPr>
-        <w:t xml:space="preserve">: </w:t>
+      <w:r>
+        <w:rPr>
+          <w:rFonts w:ascii="Times New Roman" w:hAnsi="Times New Roman" w:cs="Times New Roman"/>
+          <w:b/>
+          <w:color w:val="000000" w:themeColor="text1"/>
+          <w:sz w:val="26"/>
+          <w:szCs w:val="26"/>
+        </w:rPr>
+        <w:t xml:space="preserve">nhanemail: </w:t>
       </w:r>
       <w:r>
         <w:rPr>
@@ -15460,27 +14871,15 @@
           <w:szCs w:val="26"/>
         </w:rPr>
       </w:pPr>
-      <w:proofErr w:type="gramStart"/>
-      <w:r>
-        <w:rPr>
-          <w:rFonts w:ascii="Times New Roman" w:hAnsi="Times New Roman" w:cs="Times New Roman"/>
-          <w:b/>
-          <w:color w:val="000000" w:themeColor="text1"/>
-          <w:sz w:val="26"/>
-          <w:szCs w:val="26"/>
-        </w:rPr>
-        <w:t>lienhe</w:t>
-      </w:r>
-      <w:proofErr w:type="gramEnd"/>
-      <w:r>
-        <w:rPr>
-          <w:rFonts w:ascii="Times New Roman" w:hAnsi="Times New Roman" w:cs="Times New Roman"/>
-          <w:b/>
-          <w:color w:val="000000" w:themeColor="text1"/>
-          <w:sz w:val="26"/>
-          <w:szCs w:val="26"/>
-        </w:rPr>
-        <w:t xml:space="preserve">: </w:t>
+      <w:r>
+        <w:rPr>
+          <w:rFonts w:ascii="Times New Roman" w:hAnsi="Times New Roman" w:cs="Times New Roman"/>
+          <w:b/>
+          <w:color w:val="000000" w:themeColor="text1"/>
+          <w:sz w:val="26"/>
+          <w:szCs w:val="26"/>
+        </w:rPr>
+        <w:t xml:space="preserve">lienhe: </w:t>
       </w:r>
       <w:r>
         <w:rPr>
@@ -15522,7 +14921,6 @@
           <w:szCs w:val="26"/>
         </w:rPr>
       </w:pPr>
-      <w:proofErr w:type="gramStart"/>
       <w:r>
         <w:rPr>
           <w:rFonts w:ascii="Times New Roman" w:hAnsi="Times New Roman" w:cs="Times New Roman"/>
@@ -15533,7 +14931,6 @@
         </w:rPr>
         <w:t>danhgia</w:t>
       </w:r>
-      <w:proofErr w:type="gramEnd"/>
       <w:r>
         <w:rPr>
           <w:rFonts w:ascii="Times New Roman" w:hAnsi="Times New Roman" w:cs="Times New Roman"/>
@@ -15597,10 +14994,10 @@
       </w:pPr>
       <w:r>
         <w:object w:dxaOrig="14011" w:dyaOrig="6466">
-          <v:shape id="_x0000_i1029" type="#_x0000_t75" style="width:522.4pt;height:393.5pt" o:ole="">
+          <v:shape id="_x0000_i1029" type="#_x0000_t75" style="width:522.75pt;height:393.75pt" o:ole="">
             <v:imagedata r:id="rId32" o:title=""/>
           </v:shape>
-          <o:OLEObject Type="Embed" ProgID="Visio.Drawing.15" ShapeID="_x0000_i1029" DrawAspect="Content" ObjectID="_1558815488" r:id="rId33"/>
+          <o:OLEObject Type="Embed" ProgID="Visio.Drawing.15" ShapeID="_x0000_i1029" DrawAspect="Content" ObjectID="_1559167718" r:id="rId33"/>
         </w:object>
       </w:r>
       <w:r>
@@ -15739,8 +15136,8 @@
           <w:szCs w:val="26"/>
         </w:rPr>
       </w:pPr>
-      <w:bookmarkStart w:id="44" w:name="_Toc452680844"/>
-      <w:bookmarkStart w:id="45" w:name="_Toc452132786"/>
+      <w:bookmarkStart w:id="43" w:name="_Toc452680844"/>
+      <w:bookmarkStart w:id="44" w:name="_Toc452132786"/>
       <w:r>
         <w:rPr>
           <w:rFonts w:ascii="Times New Roman" w:hAnsi="Times New Roman" w:cs="Times New Roman"/>
@@ -15752,12 +15149,1440 @@
         <w:lastRenderedPageBreak/>
         <w:t>CHƯƠNG 5: CÀI ĐẶT VÀ CHẠY CHƯƠNG TRÌNH</w:t>
       </w:r>
+      <w:bookmarkEnd w:id="43"/>
       <w:bookmarkEnd w:id="44"/>
+    </w:p>
+    <w:p>
+      <w:pPr>
+        <w:pStyle w:val="ListParagraph"/>
+        <w:numPr>
+          <w:ilvl w:val="0"/>
+          <w:numId w:val="22"/>
+        </w:numPr>
+        <w:spacing w:after="160" w:line="312" w:lineRule="auto"/>
+        <w:rPr>
+          <w:rFonts w:ascii="Times New Roman" w:hAnsi="Times New Roman" w:cs="Times New Roman"/>
+          <w:color w:val="000000" w:themeColor="text1"/>
+          <w:sz w:val="26"/>
+          <w:szCs w:val="26"/>
+        </w:rPr>
+      </w:pPr>
+      <w:r>
+        <w:rPr>
+          <w:rFonts w:ascii="Times New Roman" w:hAnsi="Times New Roman" w:cs="Times New Roman"/>
+          <w:color w:val="000000" w:themeColor="text1"/>
+          <w:sz w:val="26"/>
+          <w:szCs w:val="26"/>
+        </w:rPr>
+        <w:t>Cài đặt</w:t>
+      </w:r>
+    </w:p>
+    <w:p>
+      <w:pPr>
+        <w:pStyle w:val="ListParagraph"/>
+        <w:spacing w:after="160" w:line="312" w:lineRule="auto"/>
+        <w:rPr>
+          <w:rFonts w:ascii="Times New Roman" w:hAnsi="Times New Roman" w:cs="Times New Roman"/>
+          <w:color w:val="000000" w:themeColor="text1"/>
+          <w:sz w:val="26"/>
+          <w:szCs w:val="26"/>
+        </w:rPr>
+      </w:pPr>
+      <w:r>
+        <w:rPr>
+          <w:rFonts w:ascii="Times New Roman" w:hAnsi="Times New Roman" w:cs="Times New Roman"/>
+          <w:color w:val="000000" w:themeColor="text1"/>
+          <w:sz w:val="26"/>
+          <w:szCs w:val="26"/>
+        </w:rPr>
+        <w:t>Chương trình được chạy trên nền PHP 7.0 kết hợp với hệ quản trị cơ sở dữ liệu MySQL 5.0.11</w:t>
+      </w:r>
+    </w:p>
+    <w:p>
+      <w:pPr>
+        <w:spacing w:after="160" w:line="259" w:lineRule="auto"/>
+        <w:rPr>
+          <w:rFonts w:ascii="Times New Roman" w:hAnsi="Times New Roman" w:cs="Times New Roman"/>
+          <w:color w:val="000000" w:themeColor="text1"/>
+          <w:sz w:val="26"/>
+          <w:szCs w:val="26"/>
+        </w:rPr>
+      </w:pPr>
+      <w:r>
+        <w:rPr>
+          <w:rFonts w:ascii="Times New Roman" w:hAnsi="Times New Roman" w:cs="Times New Roman"/>
+          <w:color w:val="000000" w:themeColor="text1"/>
+          <w:sz w:val="26"/>
+          <w:szCs w:val="26"/>
+        </w:rPr>
+        <w:br w:type="page"/>
+      </w:r>
+    </w:p>
+    <w:p>
+      <w:pPr>
+        <w:pStyle w:val="ListParagraph"/>
+        <w:numPr>
+          <w:ilvl w:val="0"/>
+          <w:numId w:val="22"/>
+        </w:numPr>
+        <w:spacing w:after="160" w:line="312" w:lineRule="auto"/>
+        <w:rPr>
+          <w:rFonts w:ascii="Times New Roman" w:hAnsi="Times New Roman" w:cs="Times New Roman"/>
+          <w:color w:val="000000" w:themeColor="text1"/>
+          <w:sz w:val="26"/>
+          <w:szCs w:val="26"/>
+        </w:rPr>
+      </w:pPr>
+      <w:r>
+        <w:rPr>
+          <w:rFonts w:ascii="Times New Roman" w:hAnsi="Times New Roman" w:cs="Times New Roman"/>
+          <w:color w:val="000000" w:themeColor="text1"/>
+          <w:sz w:val="26"/>
+          <w:szCs w:val="26"/>
+        </w:rPr>
+        <w:lastRenderedPageBreak/>
+        <w:t>Giao diện website</w:t>
+      </w:r>
+    </w:p>
+    <w:p>
+      <w:pPr>
+        <w:pStyle w:val="ListParagraph"/>
+        <w:numPr>
+          <w:ilvl w:val="1"/>
+          <w:numId w:val="22"/>
+        </w:numPr>
+        <w:spacing w:after="160" w:line="312" w:lineRule="auto"/>
+        <w:rPr>
+          <w:rFonts w:ascii="Times New Roman" w:hAnsi="Times New Roman" w:cs="Times New Roman"/>
+          <w:color w:val="000000" w:themeColor="text1"/>
+          <w:sz w:val="26"/>
+          <w:szCs w:val="26"/>
+        </w:rPr>
+      </w:pPr>
+      <w:r>
+        <w:rPr>
+          <w:rFonts w:ascii="Times New Roman" w:hAnsi="Times New Roman" w:cs="Times New Roman"/>
+          <w:color w:val="000000" w:themeColor="text1"/>
+          <w:sz w:val="26"/>
+          <w:szCs w:val="26"/>
+        </w:rPr>
+        <w:t>Giao diện trang chủ (index.php)</w:t>
+      </w:r>
+    </w:p>
+    <w:p>
+      <w:pPr>
+        <w:pStyle w:val="ListParagraph"/>
+        <w:spacing w:after="160" w:line="312" w:lineRule="auto"/>
+        <w:ind w:left="360"/>
+        <w:rPr>
+          <w:rFonts w:ascii="Times New Roman" w:hAnsi="Times New Roman" w:cs="Times New Roman"/>
+          <w:color w:val="000000" w:themeColor="text1"/>
+          <w:sz w:val="26"/>
+          <w:szCs w:val="26"/>
+        </w:rPr>
+      </w:pPr>
+      <w:r>
+        <w:rPr>
+          <w:rFonts w:ascii="Times New Roman" w:hAnsi="Times New Roman" w:cs="Times New Roman"/>
+          <w:noProof/>
+          <w:color w:val="000000" w:themeColor="text1"/>
+          <w:sz w:val="26"/>
+          <w:szCs w:val="26"/>
+        </w:rPr>
+        <w:drawing>
+          <wp:inline distT="0" distB="0" distL="0" distR="0">
+            <wp:extent cx="6124575" cy="8143875"/>
+            <wp:effectExtent l="0" t="0" r="9525" b="9525"/>
+            <wp:docPr id="4" name="Picture 4"/>
+            <wp:cNvGraphicFramePr>
+              <a:graphicFrameLocks xmlns:a="http://schemas.openxmlformats.org/drawingml/2006/main" noChangeAspect="1"/>
+            </wp:cNvGraphicFramePr>
+            <a:graphic xmlns:a="http://schemas.openxmlformats.org/drawingml/2006/main">
+              <a:graphicData uri="http://schemas.openxmlformats.org/drawingml/2006/picture">
+                <pic:pic xmlns:pic="http://schemas.openxmlformats.org/drawingml/2006/picture">
+                  <pic:nvPicPr>
+                    <pic:cNvPr id="0" name="Picture 7"/>
+                    <pic:cNvPicPr>
+                      <a:picLocks noChangeAspect="1" noChangeArrowheads="1"/>
+                    </pic:cNvPicPr>
+                  </pic:nvPicPr>
+                  <pic:blipFill>
+                    <a:blip r:embed="rId35">
+                      <a:extLst>
+                        <a:ext uri="{28A0092B-C50C-407E-A947-70E740481C1C}">
+                          <a14:useLocalDpi xmlns:a14="http://schemas.microsoft.com/office/drawing/2010/main" val="0"/>
+                        </a:ext>
+                      </a:extLst>
+                    </a:blip>
+                    <a:srcRect/>
+                    <a:stretch>
+                      <a:fillRect/>
+                    </a:stretch>
+                  </pic:blipFill>
+                  <pic:spPr bwMode="auto">
+                    <a:xfrm>
+                      <a:off x="0" y="0"/>
+                      <a:ext cx="6124575" cy="8143875"/>
+                    </a:xfrm>
+                    <a:prstGeom prst="rect">
+                      <a:avLst/>
+                    </a:prstGeom>
+                    <a:noFill/>
+                    <a:ln>
+                      <a:noFill/>
+                    </a:ln>
+                  </pic:spPr>
+                </pic:pic>
+              </a:graphicData>
+            </a:graphic>
+          </wp:inline>
+        </w:drawing>
+      </w:r>
+    </w:p>
+    <w:p>
+      <w:pPr>
+        <w:pStyle w:val="ListParagraph"/>
+        <w:spacing w:after="160" w:line="312" w:lineRule="auto"/>
+        <w:ind w:left="360"/>
+        <w:rPr>
+          <w:rFonts w:ascii="Times New Roman" w:hAnsi="Times New Roman" w:cs="Times New Roman"/>
+          <w:color w:val="000000" w:themeColor="text1"/>
+          <w:sz w:val="26"/>
+          <w:szCs w:val="26"/>
+        </w:rPr>
+      </w:pPr>
+    </w:p>
+    <w:p>
+      <w:pPr>
+        <w:pStyle w:val="ListParagraph"/>
+        <w:spacing w:after="160" w:line="312" w:lineRule="auto"/>
+        <w:ind w:left="360"/>
+        <w:rPr>
+          <w:rFonts w:ascii="Times New Roman" w:hAnsi="Times New Roman" w:cs="Times New Roman"/>
+          <w:color w:val="000000" w:themeColor="text1"/>
+          <w:sz w:val="26"/>
+          <w:szCs w:val="26"/>
+        </w:rPr>
+      </w:pPr>
+    </w:p>
+    <w:p>
+      <w:pPr>
+        <w:pStyle w:val="ListParagraph"/>
+        <w:spacing w:after="160" w:line="312" w:lineRule="auto"/>
+        <w:ind w:left="360"/>
+        <w:jc w:val="center"/>
+        <w:rPr>
+          <w:rFonts w:ascii="Times New Roman" w:hAnsi="Times New Roman" w:cs="Times New Roman"/>
+          <w:color w:val="000000" w:themeColor="text1"/>
+          <w:sz w:val="26"/>
+          <w:szCs w:val="26"/>
+        </w:rPr>
+      </w:pPr>
+      <w:r>
+        <w:rPr>
+          <w:rFonts w:ascii="Times New Roman" w:hAnsi="Times New Roman" w:cs="Times New Roman"/>
+          <w:noProof/>
+          <w:color w:val="000000" w:themeColor="text1"/>
+          <w:sz w:val="26"/>
+          <w:szCs w:val="26"/>
+        </w:rPr>
+        <w:lastRenderedPageBreak/>
+        <w:drawing>
+          <wp:inline distT="0" distB="0" distL="0" distR="0">
+            <wp:extent cx="6174105" cy="7886700"/>
+            <wp:effectExtent l="0" t="0" r="0" b="0"/>
+            <wp:docPr id="6" name="Picture 6"/>
+            <wp:cNvGraphicFramePr>
+              <a:graphicFrameLocks xmlns:a="http://schemas.openxmlformats.org/drawingml/2006/main" noChangeAspect="1"/>
+            </wp:cNvGraphicFramePr>
+            <a:graphic xmlns:a="http://schemas.openxmlformats.org/drawingml/2006/main">
+              <a:graphicData uri="http://schemas.openxmlformats.org/drawingml/2006/picture">
+                <pic:pic xmlns:pic="http://schemas.openxmlformats.org/drawingml/2006/picture">
+                  <pic:nvPicPr>
+                    <pic:cNvPr id="0" name="Picture 9"/>
+                    <pic:cNvPicPr>
+                      <a:picLocks noChangeAspect="1" noChangeArrowheads="1"/>
+                    </pic:cNvPicPr>
+                  </pic:nvPicPr>
+                  <pic:blipFill rotWithShape="1">
+                    <a:blip r:embed="rId36">
+                      <a:extLst>
+                        <a:ext uri="{28A0092B-C50C-407E-A947-70E740481C1C}">
+                          <a14:useLocalDpi xmlns:a14="http://schemas.microsoft.com/office/drawing/2010/main" val="0"/>
+                        </a:ext>
+                      </a:extLst>
+                    </a:blip>
+                    <a:srcRect t="3546"/>
+                    <a:stretch/>
+                  </pic:blipFill>
+                  <pic:spPr bwMode="auto">
+                    <a:xfrm>
+                      <a:off x="0" y="0"/>
+                      <a:ext cx="6174105" cy="7886700"/>
+                    </a:xfrm>
+                    <a:prstGeom prst="rect">
+                      <a:avLst/>
+                    </a:prstGeom>
+                    <a:noFill/>
+                    <a:ln>
+                      <a:noFill/>
+                    </a:ln>
+                    <a:extLst>
+                      <a:ext uri="{53640926-AAD7-44D8-BBD7-CCE9431645EC}">
+                        <a14:shadowObscured xmlns:a14="http://schemas.microsoft.com/office/drawing/2010/main"/>
+                      </a:ext>
+                    </a:extLst>
+                  </pic:spPr>
+                </pic:pic>
+              </a:graphicData>
+            </a:graphic>
+          </wp:inline>
+        </w:drawing>
+      </w:r>
+    </w:p>
+    <w:p>
+      <w:pPr>
+        <w:pStyle w:val="ListParagraph"/>
+        <w:spacing w:after="160" w:line="312" w:lineRule="auto"/>
+        <w:ind w:left="360"/>
+        <w:jc w:val="center"/>
+        <w:rPr>
+          <w:rFonts w:ascii="Times New Roman" w:hAnsi="Times New Roman" w:cs="Times New Roman"/>
+          <w:color w:val="000000" w:themeColor="text1"/>
+          <w:sz w:val="26"/>
+          <w:szCs w:val="26"/>
+        </w:rPr>
+      </w:pPr>
+      <w:r>
+        <w:rPr>
+          <w:rFonts w:ascii="Times New Roman" w:hAnsi="Times New Roman" w:cs="Times New Roman"/>
+          <w:color w:val="000000" w:themeColor="text1"/>
+          <w:sz w:val="26"/>
+          <w:szCs w:val="26"/>
+        </w:rPr>
+        <w:t>Hình X. Giao diện trang chủ</w:t>
+      </w:r>
+    </w:p>
+    <w:p>
+      <w:pPr>
+        <w:pStyle w:val="ListParagraph"/>
+        <w:spacing w:after="160" w:line="312" w:lineRule="auto"/>
+        <w:ind w:left="360"/>
+        <w:rPr>
+          <w:rFonts w:ascii="Times New Roman" w:hAnsi="Times New Roman" w:cs="Times New Roman"/>
+          <w:color w:val="000000" w:themeColor="text1"/>
+          <w:sz w:val="26"/>
+          <w:szCs w:val="26"/>
+        </w:rPr>
+      </w:pPr>
+      <w:r>
+        <w:rPr>
+          <w:rFonts w:ascii="Times New Roman" w:hAnsi="Times New Roman" w:cs="Times New Roman"/>
+          <w:color w:val="000000" w:themeColor="text1"/>
+          <w:sz w:val="26"/>
+          <w:szCs w:val="26"/>
+        </w:rPr>
+        <w:t>Trang chủ được thiết kế theo phong cách one page hiển thị các sản phẩm được ra mắt mới nhất, danh sách các sản phẩm phổ biế</w:t>
+      </w:r>
+      <w:r>
+        <w:rPr>
+          <w:rFonts w:ascii="Times New Roman" w:hAnsi="Times New Roman" w:cs="Times New Roman"/>
+          <w:color w:val="000000" w:themeColor="text1"/>
+          <w:sz w:val="26"/>
+          <w:szCs w:val="26"/>
+        </w:rPr>
+        <w:t>n, các thông tin ưu đãi, dịch vụ và những đánh giá của khách hang đã mua sản phẩm tại cửa hàng.</w:t>
+      </w:r>
+    </w:p>
+    <w:p>
+      <w:pPr>
+        <w:pStyle w:val="ListParagraph"/>
+        <w:spacing w:after="160" w:line="312" w:lineRule="auto"/>
+        <w:ind w:left="360"/>
+        <w:rPr>
+          <w:rFonts w:ascii="Times New Roman" w:hAnsi="Times New Roman" w:cs="Times New Roman"/>
+          <w:color w:val="000000" w:themeColor="text1"/>
+          <w:sz w:val="26"/>
+          <w:szCs w:val="26"/>
+        </w:rPr>
+      </w:pPr>
+    </w:p>
+    <w:p>
+      <w:pPr>
+        <w:pStyle w:val="ListParagraph"/>
+        <w:spacing w:after="160" w:line="312" w:lineRule="auto"/>
+        <w:ind w:left="360"/>
+        <w:rPr>
+          <w:rFonts w:ascii="Times New Roman" w:hAnsi="Times New Roman" w:cs="Times New Roman"/>
+          <w:color w:val="000000" w:themeColor="text1"/>
+          <w:sz w:val="26"/>
+          <w:szCs w:val="26"/>
+        </w:rPr>
+      </w:pPr>
+      <w:r>
+        <w:rPr>
+          <w:noProof/>
+        </w:rPr>
+        <w:lastRenderedPageBreak/>
+        <w:drawing>
+          <wp:inline distT="0" distB="0" distL="0" distR="0" wp14:anchorId="6BB73C0A" wp14:editId="64E8718B">
+            <wp:extent cx="6135370" cy="4105275"/>
+            <wp:effectExtent l="0" t="0" r="0" b="9525"/>
+            <wp:docPr id="7" name="Picture 7"/>
+            <wp:cNvGraphicFramePr>
+              <a:graphicFrameLocks xmlns:a="http://schemas.openxmlformats.org/drawingml/2006/main" noChangeAspect="1"/>
+            </wp:cNvGraphicFramePr>
+            <a:graphic xmlns:a="http://schemas.openxmlformats.org/drawingml/2006/main">
+              <a:graphicData uri="http://schemas.openxmlformats.org/drawingml/2006/picture">
+                <pic:pic xmlns:pic="http://schemas.openxmlformats.org/drawingml/2006/picture">
+                  <pic:nvPicPr>
+                    <pic:cNvPr id="1" name=""/>
+                    <pic:cNvPicPr/>
+                  </pic:nvPicPr>
+                  <pic:blipFill>
+                    <a:blip r:embed="rId37"/>
+                    <a:stretch>
+                      <a:fillRect/>
+                    </a:stretch>
+                  </pic:blipFill>
+                  <pic:spPr>
+                    <a:xfrm>
+                      <a:off x="0" y="0"/>
+                      <a:ext cx="6135370" cy="4105275"/>
+                    </a:xfrm>
+                    <a:prstGeom prst="rect">
+                      <a:avLst/>
+                    </a:prstGeom>
+                  </pic:spPr>
+                </pic:pic>
+              </a:graphicData>
+            </a:graphic>
+          </wp:inline>
+        </w:drawing>
+      </w:r>
+    </w:p>
+    <w:p>
+      <w:pPr>
+        <w:pStyle w:val="ListParagraph"/>
+        <w:spacing w:after="160" w:line="312" w:lineRule="auto"/>
+        <w:ind w:left="360"/>
+        <w:jc w:val="center"/>
+        <w:rPr>
+          <w:rFonts w:ascii="Times New Roman" w:hAnsi="Times New Roman" w:cs="Times New Roman"/>
+          <w:color w:val="000000" w:themeColor="text1"/>
+          <w:sz w:val="26"/>
+          <w:szCs w:val="26"/>
+        </w:rPr>
+      </w:pPr>
+      <w:r>
+        <w:rPr>
+          <w:rFonts w:ascii="Times New Roman" w:hAnsi="Times New Roman" w:cs="Times New Roman"/>
+          <w:color w:val="000000" w:themeColor="text1"/>
+          <w:sz w:val="26"/>
+          <w:szCs w:val="26"/>
+        </w:rPr>
+        <w:t>Hình X.x. Danh sách sản phẩm phổ biển</w:t>
+      </w:r>
+    </w:p>
+    <w:p>
+      <w:pPr>
+        <w:pStyle w:val="ListParagraph"/>
+        <w:spacing w:after="160" w:line="312" w:lineRule="auto"/>
+        <w:ind w:left="360"/>
+        <w:rPr>
+          <w:rFonts w:ascii="Times New Roman" w:hAnsi="Times New Roman" w:cs="Times New Roman"/>
+          <w:color w:val="000000" w:themeColor="text1"/>
+          <w:sz w:val="26"/>
+          <w:szCs w:val="26"/>
+        </w:rPr>
+      </w:pPr>
+      <w:r>
+        <w:rPr>
+          <w:rFonts w:ascii="Times New Roman" w:hAnsi="Times New Roman" w:cs="Times New Roman"/>
+          <w:color w:val="000000" w:themeColor="text1"/>
+          <w:sz w:val="26"/>
+          <w:szCs w:val="26"/>
+        </w:rPr>
+        <w:t>Tại phần “Sản phẩm của cửa hàng” , đây là nơi hiển thị danh sách các sản phẩm được bán ra phổ biến tại cửa hàng. Danh sách được thiết kế theo kiểu slide nên khi khách hàng sử dụng điện thoại hoặc máy tính bảng cảm ứng chỉ cần vuốt sang trái hoặc phải để tìm sản phẩm mà không phải ấn vào nút chuyển tiếp như các website truyền thống.</w:t>
+      </w:r>
+    </w:p>
+    <w:p>
+      <w:pPr>
+        <w:spacing w:after="160" w:line="259" w:lineRule="auto"/>
+        <w:rPr>
+          <w:rFonts w:ascii="Times New Roman" w:hAnsi="Times New Roman" w:cs="Times New Roman"/>
+          <w:color w:val="000000" w:themeColor="text1"/>
+          <w:sz w:val="26"/>
+          <w:szCs w:val="26"/>
+        </w:rPr>
+      </w:pPr>
+      <w:r>
+        <w:rPr>
+          <w:rFonts w:ascii="Times New Roman" w:hAnsi="Times New Roman" w:cs="Times New Roman"/>
+          <w:color w:val="000000" w:themeColor="text1"/>
+          <w:sz w:val="26"/>
+          <w:szCs w:val="26"/>
+        </w:rPr>
+        <w:br w:type="page"/>
+      </w:r>
+    </w:p>
+    <w:p>
+      <w:pPr>
+        <w:spacing w:after="160" w:line="312" w:lineRule="auto"/>
+        <w:rPr>
+          <w:rFonts w:ascii="Times New Roman" w:hAnsi="Times New Roman" w:cs="Times New Roman"/>
+          <w:color w:val="000000" w:themeColor="text1"/>
+          <w:sz w:val="26"/>
+          <w:szCs w:val="26"/>
+        </w:rPr>
+      </w:pPr>
+    </w:p>
+    <w:p>
+      <w:pPr>
+        <w:pStyle w:val="ListParagraph"/>
+        <w:spacing w:after="160" w:line="312" w:lineRule="auto"/>
+        <w:ind w:left="360"/>
+        <w:jc w:val="center"/>
+        <w:rPr>
+          <w:rFonts w:ascii="Times New Roman" w:hAnsi="Times New Roman" w:cs="Times New Roman"/>
+          <w:color w:val="000000" w:themeColor="text1"/>
+          <w:sz w:val="26"/>
+          <w:szCs w:val="26"/>
+        </w:rPr>
+      </w:pPr>
+      <w:r>
+        <w:rPr>
+          <w:noProof/>
+        </w:rPr>
+        <w:drawing>
+          <wp:inline distT="0" distB="0" distL="0" distR="0" wp14:anchorId="69DDADD5" wp14:editId="4131FA79">
+            <wp:extent cx="6135370" cy="2619375"/>
+            <wp:effectExtent l="0" t="0" r="0" b="9525"/>
+            <wp:docPr id="8" name="Picture 8"/>
+            <wp:cNvGraphicFramePr>
+              <a:graphicFrameLocks xmlns:a="http://schemas.openxmlformats.org/drawingml/2006/main" noChangeAspect="1"/>
+            </wp:cNvGraphicFramePr>
+            <a:graphic xmlns:a="http://schemas.openxmlformats.org/drawingml/2006/main">
+              <a:graphicData uri="http://schemas.openxmlformats.org/drawingml/2006/picture">
+                <pic:pic xmlns:pic="http://schemas.openxmlformats.org/drawingml/2006/picture">
+                  <pic:nvPicPr>
+                    <pic:cNvPr id="1" name=""/>
+                    <pic:cNvPicPr/>
+                  </pic:nvPicPr>
+                  <pic:blipFill>
+                    <a:blip r:embed="rId38"/>
+                    <a:stretch>
+                      <a:fillRect/>
+                    </a:stretch>
+                  </pic:blipFill>
+                  <pic:spPr>
+                    <a:xfrm>
+                      <a:off x="0" y="0"/>
+                      <a:ext cx="6135370" cy="2619375"/>
+                    </a:xfrm>
+                    <a:prstGeom prst="rect">
+                      <a:avLst/>
+                    </a:prstGeom>
+                  </pic:spPr>
+                </pic:pic>
+              </a:graphicData>
+            </a:graphic>
+          </wp:inline>
+        </w:drawing>
+      </w:r>
+    </w:p>
+    <w:p>
+      <w:pPr>
+        <w:pStyle w:val="ListParagraph"/>
+        <w:spacing w:after="160" w:line="312" w:lineRule="auto"/>
+        <w:ind w:left="360"/>
+        <w:jc w:val="center"/>
+        <w:rPr>
+          <w:rFonts w:ascii="Times New Roman" w:hAnsi="Times New Roman" w:cs="Times New Roman"/>
+          <w:color w:val="000000" w:themeColor="text1"/>
+          <w:sz w:val="26"/>
+          <w:szCs w:val="26"/>
+        </w:rPr>
+      </w:pPr>
+      <w:r>
+        <w:rPr>
+          <w:rFonts w:ascii="Times New Roman" w:hAnsi="Times New Roman" w:cs="Times New Roman"/>
+          <w:color w:val="000000" w:themeColor="text1"/>
+          <w:sz w:val="26"/>
+          <w:szCs w:val="26"/>
+        </w:rPr>
+        <w:t xml:space="preserve">Hình X.x Các dịch vụ của </w:t>
+      </w:r>
+      <w:r>
+        <w:rPr>
+          <w:rFonts w:ascii="Times New Roman" w:hAnsi="Times New Roman" w:cs="Times New Roman"/>
+          <w:color w:val="000000" w:themeColor="text1"/>
+          <w:sz w:val="26"/>
+          <w:szCs w:val="26"/>
+        </w:rPr>
+        <w:t>cửa hàng</w:t>
+      </w:r>
+    </w:p>
+    <w:p>
+      <w:pPr>
+        <w:pStyle w:val="ListParagraph"/>
+        <w:spacing w:after="160" w:line="312" w:lineRule="auto"/>
+        <w:ind w:left="360"/>
+        <w:rPr>
+          <w:rFonts w:ascii="Times New Roman" w:hAnsi="Times New Roman" w:cs="Times New Roman"/>
+          <w:color w:val="000000" w:themeColor="text1"/>
+          <w:sz w:val="26"/>
+          <w:szCs w:val="26"/>
+        </w:rPr>
+      </w:pPr>
+      <w:r>
+        <w:rPr>
+          <w:rFonts w:ascii="Times New Roman" w:hAnsi="Times New Roman" w:cs="Times New Roman"/>
+          <w:color w:val="000000" w:themeColor="text1"/>
+          <w:sz w:val="26"/>
+          <w:szCs w:val="26"/>
+        </w:rPr>
+        <w:t xml:space="preserve">Tại phần “Các dịch vụ của công ty” sẽ hiển thị các dịch vụ mà </w:t>
+      </w:r>
+      <w:r>
+        <w:rPr>
+          <w:rFonts w:ascii="Times New Roman" w:hAnsi="Times New Roman" w:cs="Times New Roman"/>
+          <w:color w:val="000000" w:themeColor="text1"/>
+          <w:sz w:val="26"/>
+          <w:szCs w:val="26"/>
+        </w:rPr>
+        <w:t>cửa hàng</w:t>
+      </w:r>
+      <w:r>
+        <w:rPr>
+          <w:rFonts w:ascii="Times New Roman" w:hAnsi="Times New Roman" w:cs="Times New Roman"/>
+          <w:color w:val="000000" w:themeColor="text1"/>
+          <w:sz w:val="26"/>
+          <w:szCs w:val="26"/>
+        </w:rPr>
+        <w:t xml:space="preserve"> cung cấ</w:t>
+      </w:r>
+      <w:r>
+        <w:rPr>
+          <w:rFonts w:ascii="Times New Roman" w:hAnsi="Times New Roman" w:cs="Times New Roman"/>
+          <w:color w:val="000000" w:themeColor="text1"/>
+          <w:sz w:val="26"/>
+          <w:szCs w:val="26"/>
+        </w:rPr>
+        <w:t>p khi khách hàng mua sản phẩm</w:t>
+      </w:r>
+      <w:r>
+        <w:rPr>
+          <w:rFonts w:ascii="Times New Roman" w:hAnsi="Times New Roman" w:cs="Times New Roman"/>
+          <w:color w:val="000000" w:themeColor="text1"/>
+          <w:sz w:val="26"/>
+          <w:szCs w:val="26"/>
+        </w:rPr>
+        <w:t xml:space="preserve"> tại </w:t>
+      </w:r>
+      <w:r>
+        <w:rPr>
+          <w:rFonts w:ascii="Times New Roman" w:hAnsi="Times New Roman" w:cs="Times New Roman"/>
+          <w:color w:val="000000" w:themeColor="text1"/>
+          <w:sz w:val="26"/>
+          <w:szCs w:val="26"/>
+        </w:rPr>
+        <w:t>cửa hàng</w:t>
+      </w:r>
+      <w:r>
+        <w:rPr>
+          <w:rFonts w:ascii="Times New Roman" w:hAnsi="Times New Roman" w:cs="Times New Roman"/>
+          <w:color w:val="000000" w:themeColor="text1"/>
+          <w:sz w:val="26"/>
+          <w:szCs w:val="26"/>
+        </w:rPr>
+        <w:t>. Để xem chi tiết dịch vụ, người dùng chỉ cần trỏ con trỏ vào các dịch vụ để hiển thị chi tiết các thông tin dịch vụ.</w:t>
+      </w:r>
+    </w:p>
+    <w:p>
+      <w:pPr>
+        <w:pStyle w:val="ListParagraph"/>
+        <w:spacing w:after="160" w:line="312" w:lineRule="auto"/>
+        <w:ind w:left="360"/>
+        <w:jc w:val="center"/>
+        <w:rPr>
+          <w:rFonts w:ascii="Times New Roman" w:hAnsi="Times New Roman" w:cs="Times New Roman"/>
+          <w:color w:val="000000" w:themeColor="text1"/>
+          <w:sz w:val="26"/>
+          <w:szCs w:val="26"/>
+        </w:rPr>
+      </w:pPr>
+      <w:r>
+        <w:rPr>
+          <w:rFonts w:ascii="Times New Roman" w:hAnsi="Times New Roman" w:cs="Times New Roman"/>
+          <w:noProof/>
+          <w:color w:val="000000" w:themeColor="text1"/>
+          <w:sz w:val="26"/>
+          <w:szCs w:val="26"/>
+        </w:rPr>
+        <w:drawing>
+          <wp:inline distT="0" distB="0" distL="0" distR="0">
+            <wp:extent cx="6134100" cy="2752725"/>
+            <wp:effectExtent l="0" t="0" r="0" b="9525"/>
+            <wp:docPr id="9" name="Picture 9"/>
+            <wp:cNvGraphicFramePr>
+              <a:graphicFrameLocks xmlns:a="http://schemas.openxmlformats.org/drawingml/2006/main" noChangeAspect="1"/>
+            </wp:cNvGraphicFramePr>
+            <a:graphic xmlns:a="http://schemas.openxmlformats.org/drawingml/2006/main">
+              <a:graphicData uri="http://schemas.openxmlformats.org/drawingml/2006/picture">
+                <pic:pic xmlns:pic="http://schemas.openxmlformats.org/drawingml/2006/picture">
+                  <pic:nvPicPr>
+                    <pic:cNvPr id="0" name="Picture 10"/>
+                    <pic:cNvPicPr>
+                      <a:picLocks noChangeAspect="1" noChangeArrowheads="1"/>
+                    </pic:cNvPicPr>
+                  </pic:nvPicPr>
+                  <pic:blipFill>
+                    <a:blip r:embed="rId39">
+                      <a:extLst>
+                        <a:ext uri="{28A0092B-C50C-407E-A947-70E740481C1C}">
+                          <a14:useLocalDpi xmlns:a14="http://schemas.microsoft.com/office/drawing/2010/main" val="0"/>
+                        </a:ext>
+                      </a:extLst>
+                    </a:blip>
+                    <a:srcRect/>
+                    <a:stretch>
+                      <a:fillRect/>
+                    </a:stretch>
+                  </pic:blipFill>
+                  <pic:spPr bwMode="auto">
+                    <a:xfrm>
+                      <a:off x="0" y="0"/>
+                      <a:ext cx="6134100" cy="2752725"/>
+                    </a:xfrm>
+                    <a:prstGeom prst="rect">
+                      <a:avLst/>
+                    </a:prstGeom>
+                    <a:noFill/>
+                    <a:ln>
+                      <a:noFill/>
+                    </a:ln>
+                  </pic:spPr>
+                </pic:pic>
+              </a:graphicData>
+            </a:graphic>
+          </wp:inline>
+        </w:drawing>
+      </w:r>
+    </w:p>
+    <w:p>
+      <w:pPr>
+        <w:pStyle w:val="ListParagraph"/>
+        <w:spacing w:after="160" w:line="312" w:lineRule="auto"/>
+        <w:ind w:left="360"/>
+        <w:jc w:val="center"/>
+        <w:rPr>
+          <w:rFonts w:ascii="Times New Roman" w:hAnsi="Times New Roman" w:cs="Times New Roman"/>
+          <w:color w:val="000000" w:themeColor="text1"/>
+          <w:sz w:val="26"/>
+          <w:szCs w:val="26"/>
+        </w:rPr>
+      </w:pPr>
+      <w:r>
+        <w:rPr>
+          <w:rFonts w:ascii="Times New Roman" w:hAnsi="Times New Roman" w:cs="Times New Roman"/>
+          <w:color w:val="000000" w:themeColor="text1"/>
+          <w:sz w:val="26"/>
+          <w:szCs w:val="26"/>
+        </w:rPr>
+        <w:t>Hình X.x Chi tiết dịch vụ của cửa hàng</w:t>
+      </w:r>
+    </w:p>
+    <w:p>
+      <w:pPr>
+        <w:spacing w:after="160" w:line="259" w:lineRule="auto"/>
+        <w:rPr>
+          <w:rFonts w:ascii="Times New Roman" w:hAnsi="Times New Roman" w:cs="Times New Roman"/>
+          <w:color w:val="000000" w:themeColor="text1"/>
+          <w:sz w:val="26"/>
+          <w:szCs w:val="26"/>
+        </w:rPr>
+      </w:pPr>
+      <w:r>
+        <w:rPr>
+          <w:rFonts w:ascii="Times New Roman" w:hAnsi="Times New Roman" w:cs="Times New Roman"/>
+          <w:color w:val="000000" w:themeColor="text1"/>
+          <w:sz w:val="26"/>
+          <w:szCs w:val="26"/>
+        </w:rPr>
+        <w:br w:type="page"/>
+      </w:r>
+    </w:p>
+    <w:p>
+      <w:pPr>
+        <w:pStyle w:val="ListParagraph"/>
+        <w:spacing w:after="160" w:line="312" w:lineRule="auto"/>
+        <w:ind w:left="360"/>
+        <w:jc w:val="center"/>
+        <w:rPr>
+          <w:rFonts w:ascii="Times New Roman" w:hAnsi="Times New Roman" w:cs="Times New Roman"/>
+          <w:color w:val="000000" w:themeColor="text1"/>
+          <w:sz w:val="26"/>
+          <w:szCs w:val="26"/>
+        </w:rPr>
+      </w:pPr>
+      <w:r>
+        <w:rPr>
+          <w:noProof/>
+        </w:rPr>
+        <w:lastRenderedPageBreak/>
+        <w:drawing>
+          <wp:inline distT="0" distB="0" distL="0" distR="0" wp14:anchorId="23355A88" wp14:editId="02C95DEC">
+            <wp:extent cx="6086475" cy="2620010"/>
+            <wp:effectExtent l="0" t="0" r="9525" b="8890"/>
+            <wp:docPr id="14" name="Picture 14"/>
+            <wp:cNvGraphicFramePr>
+              <a:graphicFrameLocks xmlns:a="http://schemas.openxmlformats.org/drawingml/2006/main" noChangeAspect="1"/>
+            </wp:cNvGraphicFramePr>
+            <a:graphic xmlns:a="http://schemas.openxmlformats.org/drawingml/2006/main">
+              <a:graphicData uri="http://schemas.openxmlformats.org/drawingml/2006/picture">
+                <pic:pic xmlns:pic="http://schemas.openxmlformats.org/drawingml/2006/picture">
+                  <pic:nvPicPr>
+                    <pic:cNvPr id="1" name=""/>
+                    <pic:cNvPicPr/>
+                  </pic:nvPicPr>
+                  <pic:blipFill rotWithShape="1">
+                    <a:blip r:embed="rId40"/>
+                    <a:srcRect l="-1" r="797"/>
+                    <a:stretch/>
+                  </pic:blipFill>
+                  <pic:spPr bwMode="auto">
+                    <a:xfrm>
+                      <a:off x="0" y="0"/>
+                      <a:ext cx="6086475" cy="2620010"/>
+                    </a:xfrm>
+                    <a:prstGeom prst="rect">
+                      <a:avLst/>
+                    </a:prstGeom>
+                    <a:ln>
+                      <a:noFill/>
+                    </a:ln>
+                    <a:extLst>
+                      <a:ext uri="{53640926-AAD7-44D8-BBD7-CCE9431645EC}">
+                        <a14:shadowObscured xmlns:a14="http://schemas.microsoft.com/office/drawing/2010/main"/>
+                      </a:ext>
+                    </a:extLst>
+                  </pic:spPr>
+                </pic:pic>
+              </a:graphicData>
+            </a:graphic>
+          </wp:inline>
+        </w:drawing>
+      </w:r>
+    </w:p>
+    <w:p>
+      <w:pPr>
+        <w:spacing w:after="160" w:line="259" w:lineRule="auto"/>
+        <w:jc w:val="center"/>
+        <w:rPr>
+          <w:rFonts w:ascii="Times New Roman" w:hAnsi="Times New Roman" w:cs="Times New Roman"/>
+          <w:color w:val="000000" w:themeColor="text1"/>
+          <w:sz w:val="26"/>
+          <w:szCs w:val="26"/>
+        </w:rPr>
+      </w:pPr>
+      <w:r>
+        <w:rPr>
+          <w:rFonts w:ascii="Times New Roman" w:hAnsi="Times New Roman" w:cs="Times New Roman"/>
+          <w:color w:val="000000" w:themeColor="text1"/>
+          <w:sz w:val="26"/>
+          <w:szCs w:val="26"/>
+        </w:rPr>
+        <w:t>Hình X.x Phần thông tin ưu đãi</w:t>
+      </w:r>
+    </w:p>
+    <w:p>
+      <w:pPr>
+        <w:spacing w:after="160" w:line="259" w:lineRule="auto"/>
+        <w:rPr>
+          <w:rFonts w:ascii="Times New Roman" w:hAnsi="Times New Roman" w:cs="Times New Roman"/>
+          <w:color w:val="000000" w:themeColor="text1"/>
+          <w:sz w:val="26"/>
+          <w:szCs w:val="26"/>
+        </w:rPr>
+      </w:pPr>
+      <w:r>
+        <w:rPr>
+          <w:rFonts w:ascii="Times New Roman" w:hAnsi="Times New Roman" w:cs="Times New Roman"/>
+          <w:color w:val="000000" w:themeColor="text1"/>
+          <w:sz w:val="26"/>
+          <w:szCs w:val="26"/>
+        </w:rPr>
+        <w:t>Tại đây website sẽ đưa ra các thông tin ưu đãi, các sản phẩm được giảm giá của sản phẩm.</w:t>
+      </w:r>
+    </w:p>
+    <w:p>
+      <w:pPr>
+        <w:spacing w:after="160" w:line="259" w:lineRule="auto"/>
+        <w:rPr>
+          <w:rFonts w:ascii="Times New Roman" w:hAnsi="Times New Roman" w:cs="Times New Roman"/>
+          <w:color w:val="000000" w:themeColor="text1"/>
+          <w:sz w:val="26"/>
+          <w:szCs w:val="26"/>
+        </w:rPr>
+      </w:pPr>
+      <w:r>
+        <w:rPr>
+          <w:noProof/>
+        </w:rPr>
+        <w:drawing>
+          <wp:inline distT="0" distB="0" distL="0" distR="0" wp14:anchorId="2B417B53" wp14:editId="15633E8D">
+            <wp:extent cx="6135370" cy="2651125"/>
+            <wp:effectExtent l="0" t="0" r="0" b="0"/>
+            <wp:docPr id="15" name="Picture 15"/>
+            <wp:cNvGraphicFramePr>
+              <a:graphicFrameLocks xmlns:a="http://schemas.openxmlformats.org/drawingml/2006/main" noChangeAspect="1"/>
+            </wp:cNvGraphicFramePr>
+            <a:graphic xmlns:a="http://schemas.openxmlformats.org/drawingml/2006/main">
+              <a:graphicData uri="http://schemas.openxmlformats.org/drawingml/2006/picture">
+                <pic:pic xmlns:pic="http://schemas.openxmlformats.org/drawingml/2006/picture">
+                  <pic:nvPicPr>
+                    <pic:cNvPr id="1" name=""/>
+                    <pic:cNvPicPr/>
+                  </pic:nvPicPr>
+                  <pic:blipFill>
+                    <a:blip r:embed="rId41"/>
+                    <a:stretch>
+                      <a:fillRect/>
+                    </a:stretch>
+                  </pic:blipFill>
+                  <pic:spPr>
+                    <a:xfrm>
+                      <a:off x="0" y="0"/>
+                      <a:ext cx="6135370" cy="2651125"/>
+                    </a:xfrm>
+                    <a:prstGeom prst="rect">
+                      <a:avLst/>
+                    </a:prstGeom>
+                  </pic:spPr>
+                </pic:pic>
+              </a:graphicData>
+            </a:graphic>
+          </wp:inline>
+        </w:drawing>
+      </w:r>
+    </w:p>
+    <w:p>
+      <w:pPr>
+        <w:spacing w:after="160" w:line="259" w:lineRule="auto"/>
+        <w:jc w:val="center"/>
+        <w:rPr>
+          <w:rFonts w:ascii="Times New Roman" w:hAnsi="Times New Roman" w:cs="Times New Roman"/>
+          <w:color w:val="000000" w:themeColor="text1"/>
+          <w:sz w:val="26"/>
+          <w:szCs w:val="26"/>
+        </w:rPr>
+      </w:pPr>
+      <w:r>
+        <w:rPr>
+          <w:rFonts w:ascii="Times New Roman" w:hAnsi="Times New Roman" w:cs="Times New Roman"/>
+          <w:color w:val="000000" w:themeColor="text1"/>
+          <w:sz w:val="26"/>
+          <w:szCs w:val="26"/>
+        </w:rPr>
+        <w:t>Hình X.x Phần đánh giá và sự kiện</w:t>
+      </w:r>
+    </w:p>
+    <w:p>
+      <w:pPr>
+        <w:spacing w:after="160" w:line="259" w:lineRule="auto"/>
+        <w:rPr>
+          <w:rFonts w:ascii="Times New Roman" w:hAnsi="Times New Roman" w:cs="Times New Roman"/>
+          <w:color w:val="000000" w:themeColor="text1"/>
+          <w:sz w:val="26"/>
+          <w:szCs w:val="26"/>
+        </w:rPr>
+      </w:pPr>
+      <w:r>
+        <w:rPr>
+          <w:rFonts w:ascii="Times New Roman" w:hAnsi="Times New Roman" w:cs="Times New Roman"/>
+          <w:color w:val="000000" w:themeColor="text1"/>
+          <w:sz w:val="26"/>
+          <w:szCs w:val="26"/>
+        </w:rPr>
+        <w:t>Tại đây sẽ hiển thị các thông tin tương tác giữa cửa hàng và khách hàng. Khách hàng sẽ xem được các đánh giá từ các khách hàng thân thiết đã mua sản phẩm tại cửa hàng. Ngoài ra phần này còn hiển thị các ngày diễn ra khuyến mãi, sự kiện giảm giá cho khách hàng theo dõi.</w:t>
+      </w:r>
+    </w:p>
+    <w:p>
+      <w:pPr>
+        <w:spacing w:after="160" w:line="259" w:lineRule="auto"/>
+        <w:rPr>
+          <w:rFonts w:ascii="Times New Roman" w:hAnsi="Times New Roman" w:cs="Times New Roman"/>
+          <w:color w:val="000000" w:themeColor="text1"/>
+          <w:sz w:val="26"/>
+          <w:szCs w:val="26"/>
+        </w:rPr>
+      </w:pPr>
+      <w:r>
+        <w:rPr>
+          <w:rFonts w:ascii="Times New Roman" w:hAnsi="Times New Roman" w:cs="Times New Roman"/>
+          <w:color w:val="000000" w:themeColor="text1"/>
+          <w:sz w:val="26"/>
+          <w:szCs w:val="26"/>
+        </w:rPr>
+        <w:br w:type="page"/>
+      </w:r>
+    </w:p>
+    <w:p>
+      <w:pPr>
+        <w:pStyle w:val="ListParagraph"/>
+        <w:spacing w:after="160" w:line="312" w:lineRule="auto"/>
+        <w:ind w:left="360"/>
+        <w:jc w:val="center"/>
+        <w:rPr>
+          <w:rFonts w:ascii="Times New Roman" w:hAnsi="Times New Roman" w:cs="Times New Roman"/>
+          <w:color w:val="000000" w:themeColor="text1"/>
+          <w:sz w:val="26"/>
+          <w:szCs w:val="26"/>
+        </w:rPr>
+      </w:pPr>
+      <w:r>
+        <w:rPr>
+          <w:noProof/>
+        </w:rPr>
+        <w:lastRenderedPageBreak/>
+        <w:drawing>
+          <wp:inline distT="0" distB="0" distL="0" distR="0" wp14:anchorId="1E8F142F" wp14:editId="493592DC">
+            <wp:extent cx="6135370" cy="864235"/>
+            <wp:effectExtent l="0" t="0" r="0" b="0"/>
+            <wp:docPr id="12" name="Picture 12"/>
+            <wp:cNvGraphicFramePr>
+              <a:graphicFrameLocks xmlns:a="http://schemas.openxmlformats.org/drawingml/2006/main" noChangeAspect="1"/>
+            </wp:cNvGraphicFramePr>
+            <a:graphic xmlns:a="http://schemas.openxmlformats.org/drawingml/2006/main">
+              <a:graphicData uri="http://schemas.openxmlformats.org/drawingml/2006/picture">
+                <pic:pic xmlns:pic="http://schemas.openxmlformats.org/drawingml/2006/picture">
+                  <pic:nvPicPr>
+                    <pic:cNvPr id="1" name=""/>
+                    <pic:cNvPicPr/>
+                  </pic:nvPicPr>
+                  <pic:blipFill>
+                    <a:blip r:embed="rId42"/>
+                    <a:stretch>
+                      <a:fillRect/>
+                    </a:stretch>
+                  </pic:blipFill>
+                  <pic:spPr>
+                    <a:xfrm>
+                      <a:off x="0" y="0"/>
+                      <a:ext cx="6135370" cy="864235"/>
+                    </a:xfrm>
+                    <a:prstGeom prst="rect">
+                      <a:avLst/>
+                    </a:prstGeom>
+                  </pic:spPr>
+                </pic:pic>
+              </a:graphicData>
+            </a:graphic>
+          </wp:inline>
+        </w:drawing>
+      </w:r>
+    </w:p>
+    <w:p>
+      <w:pPr>
+        <w:pStyle w:val="ListParagraph"/>
+        <w:spacing w:after="160" w:line="312" w:lineRule="auto"/>
+        <w:ind w:left="360"/>
+        <w:jc w:val="center"/>
+        <w:rPr>
+          <w:rFonts w:ascii="Times New Roman" w:hAnsi="Times New Roman" w:cs="Times New Roman"/>
+          <w:color w:val="000000" w:themeColor="text1"/>
+          <w:sz w:val="26"/>
+          <w:szCs w:val="26"/>
+        </w:rPr>
+      </w:pPr>
+      <w:r>
+        <w:rPr>
+          <w:rFonts w:ascii="Times New Roman" w:hAnsi="Times New Roman" w:cs="Times New Roman"/>
+          <w:color w:val="000000" w:themeColor="text1"/>
+          <w:sz w:val="26"/>
+          <w:szCs w:val="26"/>
+        </w:rPr>
+        <w:t>Hình X.x Đăng ký nhận thông tin</w:t>
+      </w:r>
+    </w:p>
+    <w:p>
+      <w:pPr>
+        <w:pStyle w:val="ListParagraph"/>
+        <w:spacing w:after="160" w:line="312" w:lineRule="auto"/>
+        <w:ind w:left="360"/>
+        <w:rPr>
+          <w:rFonts w:ascii="Times New Roman" w:hAnsi="Times New Roman" w:cs="Times New Roman"/>
+          <w:color w:val="000000" w:themeColor="text1"/>
+          <w:sz w:val="26"/>
+          <w:szCs w:val="26"/>
+        </w:rPr>
+      </w:pPr>
+      <w:r>
+        <w:rPr>
+          <w:rFonts w:ascii="Times New Roman" w:hAnsi="Times New Roman" w:cs="Times New Roman"/>
+          <w:color w:val="000000" w:themeColor="text1"/>
+          <w:sz w:val="26"/>
+          <w:szCs w:val="26"/>
+        </w:rPr>
+        <w:t>Khi khách hàng muốn theo dõi các sản phẩm được cửa hàng sớm nhất thì có thể đăng ký nhận thông tin sản phẩm qua email. Khi có sản phẩm mới, cửa hàng sẻ gửi email thông báo cho khách hàng.</w:t>
+      </w:r>
+    </w:p>
+    <w:p>
+      <w:pPr>
+        <w:pStyle w:val="ListParagraph"/>
+        <w:spacing w:after="160" w:line="312" w:lineRule="auto"/>
+        <w:ind w:left="360"/>
+        <w:rPr>
+          <w:rFonts w:ascii="Times New Roman" w:hAnsi="Times New Roman" w:cs="Times New Roman"/>
+          <w:color w:val="000000" w:themeColor="text1"/>
+          <w:sz w:val="26"/>
+          <w:szCs w:val="26"/>
+        </w:rPr>
+      </w:pPr>
+      <w:r>
+        <w:rPr>
+          <w:noProof/>
+        </w:rPr>
+        <w:drawing>
+          <wp:inline distT="0" distB="0" distL="0" distR="0" wp14:anchorId="7AB4ED71" wp14:editId="768580B0">
+            <wp:extent cx="6135370" cy="2026920"/>
+            <wp:effectExtent l="0" t="0" r="0" b="0"/>
+            <wp:docPr id="13" name="Picture 13"/>
+            <wp:cNvGraphicFramePr>
+              <a:graphicFrameLocks xmlns:a="http://schemas.openxmlformats.org/drawingml/2006/main" noChangeAspect="1"/>
+            </wp:cNvGraphicFramePr>
+            <a:graphic xmlns:a="http://schemas.openxmlformats.org/drawingml/2006/main">
+              <a:graphicData uri="http://schemas.openxmlformats.org/drawingml/2006/picture">
+                <pic:pic xmlns:pic="http://schemas.openxmlformats.org/drawingml/2006/picture">
+                  <pic:nvPicPr>
+                    <pic:cNvPr id="1" name=""/>
+                    <pic:cNvPicPr/>
+                  </pic:nvPicPr>
+                  <pic:blipFill>
+                    <a:blip r:embed="rId43"/>
+                    <a:stretch>
+                      <a:fillRect/>
+                    </a:stretch>
+                  </pic:blipFill>
+                  <pic:spPr>
+                    <a:xfrm>
+                      <a:off x="0" y="0"/>
+                      <a:ext cx="6135370" cy="2026920"/>
+                    </a:xfrm>
+                    <a:prstGeom prst="rect">
+                      <a:avLst/>
+                    </a:prstGeom>
+                  </pic:spPr>
+                </pic:pic>
+              </a:graphicData>
+            </a:graphic>
+          </wp:inline>
+        </w:drawing>
+      </w:r>
+    </w:p>
+    <w:p>
+      <w:pPr>
+        <w:pStyle w:val="ListParagraph"/>
+        <w:spacing w:after="160" w:line="312" w:lineRule="auto"/>
+        <w:ind w:left="360"/>
+        <w:jc w:val="center"/>
+        <w:rPr>
+          <w:rFonts w:ascii="Times New Roman" w:hAnsi="Times New Roman" w:cs="Times New Roman"/>
+          <w:color w:val="000000" w:themeColor="text1"/>
+          <w:sz w:val="26"/>
+          <w:szCs w:val="26"/>
+        </w:rPr>
+      </w:pPr>
+      <w:r>
+        <w:rPr>
+          <w:rFonts w:ascii="Times New Roman" w:hAnsi="Times New Roman" w:cs="Times New Roman"/>
+          <w:color w:val="000000" w:themeColor="text1"/>
+          <w:sz w:val="26"/>
+          <w:szCs w:val="26"/>
+        </w:rPr>
+        <w:t>Hình X.x Menu phụ và các thông tin khác</w:t>
+      </w:r>
+    </w:p>
+    <w:p>
+      <w:pPr>
+        <w:pStyle w:val="ListParagraph"/>
+        <w:spacing w:after="160" w:line="312" w:lineRule="auto"/>
+        <w:ind w:left="360"/>
+        <w:rPr>
+          <w:rFonts w:ascii="Times New Roman" w:hAnsi="Times New Roman" w:cs="Times New Roman"/>
+          <w:color w:val="000000" w:themeColor="text1"/>
+          <w:sz w:val="26"/>
+          <w:szCs w:val="26"/>
+        </w:rPr>
+      </w:pPr>
+      <w:r>
+        <w:rPr>
+          <w:rFonts w:ascii="Times New Roman" w:hAnsi="Times New Roman" w:cs="Times New Roman"/>
+          <w:color w:val="000000" w:themeColor="text1"/>
+          <w:sz w:val="26"/>
+          <w:szCs w:val="26"/>
+        </w:rPr>
+        <w:t>Các danh mục ở cuối trang sẽ giúp khách hàng có thể truy cập đến các trang khác như Thông tin, sản phẩm, chính sách bảo hành, tin tức. Ngoài ra còn có thông tin liên hệ và các địa chỉ liên kết đến page của trang trên mạng xã hội như facebook, twitter, likedin,…</w:t>
+      </w:r>
+    </w:p>
+    <w:p>
+      <w:pPr>
+        <w:spacing w:after="160" w:line="259" w:lineRule="auto"/>
+        <w:rPr>
+          <w:rFonts w:ascii="Times New Roman" w:hAnsi="Times New Roman" w:cs="Times New Roman"/>
+          <w:color w:val="000000" w:themeColor="text1"/>
+          <w:sz w:val="26"/>
+          <w:szCs w:val="26"/>
+        </w:rPr>
+      </w:pPr>
+      <w:r>
+        <w:rPr>
+          <w:rFonts w:ascii="Times New Roman" w:hAnsi="Times New Roman" w:cs="Times New Roman"/>
+          <w:color w:val="000000" w:themeColor="text1"/>
+          <w:sz w:val="26"/>
+          <w:szCs w:val="26"/>
+        </w:rPr>
+        <w:br w:type="page"/>
+      </w:r>
+    </w:p>
+    <w:p>
+      <w:pPr>
+        <w:pStyle w:val="ListParagraph"/>
+        <w:spacing w:after="160" w:line="312" w:lineRule="auto"/>
+        <w:ind w:left="360"/>
+        <w:rPr>
+          <w:rFonts w:ascii="Times New Roman" w:hAnsi="Times New Roman" w:cs="Times New Roman"/>
+          <w:color w:val="000000" w:themeColor="text1"/>
+          <w:sz w:val="26"/>
+          <w:szCs w:val="26"/>
+        </w:rPr>
+      </w:pPr>
+      <w:r>
+        <w:rPr>
+          <w:rFonts w:ascii="Times New Roman" w:hAnsi="Times New Roman" w:cs="Times New Roman"/>
+          <w:color w:val="000000" w:themeColor="text1"/>
+          <w:sz w:val="26"/>
+          <w:szCs w:val="26"/>
+        </w:rPr>
+        <w:lastRenderedPageBreak/>
+        <w:t>2.2 Giao diện trang giới thiệu (gioithieu.php)</w:t>
+      </w:r>
+    </w:p>
+    <w:p>
+      <w:pPr>
+        <w:pStyle w:val="ListParagraph"/>
+        <w:spacing w:after="160" w:line="312" w:lineRule="auto"/>
+        <w:ind w:left="360"/>
+        <w:rPr>
+          <w:rFonts w:ascii="Times New Roman" w:hAnsi="Times New Roman" w:cs="Times New Roman"/>
+          <w:color w:val="000000" w:themeColor="text1"/>
+          <w:sz w:val="26"/>
+          <w:szCs w:val="26"/>
+        </w:rPr>
+      </w:pPr>
+      <w:r>
+        <w:rPr>
+          <w:rFonts w:ascii="Times New Roman" w:hAnsi="Times New Roman" w:cs="Times New Roman"/>
+          <w:color w:val="000000" w:themeColor="text1"/>
+          <w:sz w:val="26"/>
+          <w:szCs w:val="26"/>
+        </w:rPr>
+        <w:t>Website chia mục ‘Giới thiệu’ thành 2 danh mục là: Thông tin</w:t>
+      </w:r>
+      <w:r>
+        <w:rPr>
+          <w:rFonts w:ascii="Times New Roman" w:hAnsi="Times New Roman" w:cs="Times New Roman"/>
+          <w:color w:val="000000" w:themeColor="text1"/>
+          <w:sz w:val="26"/>
+          <w:szCs w:val="26"/>
+        </w:rPr>
+        <w:t xml:space="preserve"> </w:t>
+      </w:r>
+      <w:r>
+        <w:rPr>
+          <w:rFonts w:ascii="Times New Roman" w:hAnsi="Times New Roman" w:cs="Times New Roman"/>
+          <w:color w:val="000000" w:themeColor="text1"/>
+          <w:sz w:val="26"/>
+          <w:szCs w:val="26"/>
+        </w:rPr>
+        <w:t xml:space="preserve">thongtin.php) và </w:t>
+      </w:r>
+      <w:r>
+        <w:rPr>
+          <w:rFonts w:ascii="Times New Roman" w:hAnsi="Times New Roman" w:cs="Times New Roman"/>
+          <w:color w:val="000000" w:themeColor="text1"/>
+          <w:sz w:val="26"/>
+          <w:szCs w:val="26"/>
+        </w:rPr>
+        <w:t>Chính sách bảo hành (baohanh.php) như trong hình:</w:t>
+      </w:r>
+    </w:p>
+    <w:p>
+      <w:pPr>
+        <w:pStyle w:val="ListParagraph"/>
+        <w:spacing w:after="160" w:line="312" w:lineRule="auto"/>
+        <w:ind w:left="360"/>
+        <w:rPr>
+          <w:rFonts w:ascii="Times New Roman" w:hAnsi="Times New Roman" w:cs="Times New Roman"/>
+          <w:color w:val="000000" w:themeColor="text1"/>
+          <w:sz w:val="26"/>
+          <w:szCs w:val="26"/>
+        </w:rPr>
+      </w:pPr>
+      <w:r>
+        <w:rPr>
+          <w:rFonts w:ascii="Times New Roman" w:hAnsi="Times New Roman" w:cs="Times New Roman"/>
+          <w:noProof/>
+          <w:color w:val="000000" w:themeColor="text1"/>
+          <w:sz w:val="26"/>
+          <w:szCs w:val="26"/>
+        </w:rPr>
+        <w:drawing>
+          <wp:inline distT="0" distB="0" distL="0" distR="0">
+            <wp:extent cx="6134100" cy="876300"/>
+            <wp:effectExtent l="0" t="0" r="0" b="0"/>
+            <wp:docPr id="16" name="Picture 16"/>
+            <wp:cNvGraphicFramePr>
+              <a:graphicFrameLocks xmlns:a="http://schemas.openxmlformats.org/drawingml/2006/main" noChangeAspect="1"/>
+            </wp:cNvGraphicFramePr>
+            <a:graphic xmlns:a="http://schemas.openxmlformats.org/drawingml/2006/main">
+              <a:graphicData uri="http://schemas.openxmlformats.org/drawingml/2006/picture">
+                <pic:pic xmlns:pic="http://schemas.openxmlformats.org/drawingml/2006/picture">
+                  <pic:nvPicPr>
+                    <pic:cNvPr id="0" name="Picture 11"/>
+                    <pic:cNvPicPr>
+                      <a:picLocks noChangeAspect="1" noChangeArrowheads="1"/>
+                    </pic:cNvPicPr>
+                  </pic:nvPicPr>
+                  <pic:blipFill>
+                    <a:blip r:embed="rId44">
+                      <a:extLst>
+                        <a:ext uri="{28A0092B-C50C-407E-A947-70E740481C1C}">
+                          <a14:useLocalDpi xmlns:a14="http://schemas.microsoft.com/office/drawing/2010/main" val="0"/>
+                        </a:ext>
+                      </a:extLst>
+                    </a:blip>
+                    <a:srcRect/>
+                    <a:stretch>
+                      <a:fillRect/>
+                    </a:stretch>
+                  </pic:blipFill>
+                  <pic:spPr bwMode="auto">
+                    <a:xfrm>
+                      <a:off x="0" y="0"/>
+                      <a:ext cx="6134100" cy="876300"/>
+                    </a:xfrm>
+                    <a:prstGeom prst="rect">
+                      <a:avLst/>
+                    </a:prstGeom>
+                    <a:noFill/>
+                    <a:ln>
+                      <a:noFill/>
+                    </a:ln>
+                  </pic:spPr>
+                </pic:pic>
+              </a:graphicData>
+            </a:graphic>
+          </wp:inline>
+        </w:drawing>
+      </w:r>
+    </w:p>
+    <w:p>
+      <w:pPr>
+        <w:pStyle w:val="ListParagraph"/>
+        <w:spacing w:after="160" w:line="312" w:lineRule="auto"/>
+        <w:ind w:left="360"/>
+        <w:jc w:val="center"/>
+        <w:rPr>
+          <w:rFonts w:ascii="Times New Roman" w:hAnsi="Times New Roman" w:cs="Times New Roman"/>
+          <w:color w:val="000000" w:themeColor="text1"/>
+          <w:sz w:val="26"/>
+          <w:szCs w:val="26"/>
+        </w:rPr>
+      </w:pPr>
+      <w:r>
+        <w:rPr>
+          <w:rFonts w:ascii="Times New Roman" w:hAnsi="Times New Roman" w:cs="Times New Roman"/>
+          <w:color w:val="000000" w:themeColor="text1"/>
+          <w:sz w:val="26"/>
+          <w:szCs w:val="26"/>
+        </w:rPr>
+        <w:t>Hình XI. Giới thiệu</w:t>
+      </w:r>
+    </w:p>
+    <w:p>
+      <w:pPr>
+        <w:spacing w:after="160" w:line="259" w:lineRule="auto"/>
+        <w:rPr>
+          <w:rFonts w:ascii="Times New Roman" w:hAnsi="Times New Roman" w:cs="Times New Roman"/>
+          <w:color w:val="000000" w:themeColor="text1"/>
+          <w:sz w:val="26"/>
+          <w:szCs w:val="26"/>
+        </w:rPr>
+      </w:pPr>
+      <w:r>
+        <w:rPr>
+          <w:rFonts w:ascii="Times New Roman" w:hAnsi="Times New Roman" w:cs="Times New Roman"/>
+          <w:color w:val="000000" w:themeColor="text1"/>
+          <w:sz w:val="26"/>
+          <w:szCs w:val="26"/>
+        </w:rPr>
+        <w:br w:type="page"/>
+      </w:r>
+    </w:p>
+    <w:p>
+      <w:pPr>
+        <w:pStyle w:val="ListParagraph"/>
+        <w:spacing w:after="160" w:line="312" w:lineRule="auto"/>
+        <w:ind w:left="360"/>
+        <w:rPr>
+          <w:rFonts w:ascii="Times New Roman" w:hAnsi="Times New Roman" w:cs="Times New Roman"/>
+          <w:color w:val="000000" w:themeColor="text1"/>
+          <w:sz w:val="26"/>
+          <w:szCs w:val="26"/>
+        </w:rPr>
+      </w:pPr>
+      <w:r>
+        <w:rPr>
+          <w:rFonts w:ascii="Times New Roman" w:hAnsi="Times New Roman" w:cs="Times New Roman"/>
+          <w:color w:val="000000" w:themeColor="text1"/>
+          <w:sz w:val="26"/>
+          <w:szCs w:val="26"/>
+        </w:rPr>
+        <w:lastRenderedPageBreak/>
+        <w:t>2.2.1 Giới thiệu</w:t>
+      </w:r>
+    </w:p>
+    <w:p>
+      <w:pPr>
+        <w:pStyle w:val="ListParagraph"/>
+        <w:spacing w:after="160" w:line="312" w:lineRule="auto"/>
+        <w:ind w:left="360"/>
+        <w:rPr>
+          <w:rFonts w:ascii="Times New Roman" w:hAnsi="Times New Roman" w:cs="Times New Roman"/>
+          <w:color w:val="000000" w:themeColor="text1"/>
+          <w:sz w:val="26"/>
+          <w:szCs w:val="26"/>
+        </w:rPr>
+      </w:pPr>
+      <w:r>
+        <w:rPr>
+          <w:rFonts w:ascii="Times New Roman" w:hAnsi="Times New Roman" w:cs="Times New Roman"/>
+          <w:color w:val="000000" w:themeColor="text1"/>
+          <w:sz w:val="26"/>
+          <w:szCs w:val="26"/>
+        </w:rPr>
+        <w:t>2.2.2 Chính sách bảo hành</w:t>
+      </w:r>
+      <w:bookmarkStart w:id="45" w:name="_GoBack"/>
       <w:bookmarkEnd w:id="45"/>
     </w:p>
     <w:p>
       <w:pPr>
+        <w:pStyle w:val="ListParagraph"/>
         <w:spacing w:after="160" w:line="312" w:lineRule="auto"/>
+        <w:ind w:left="360"/>
         <w:rPr>
           <w:rFonts w:ascii="Times New Roman" w:hAnsi="Times New Roman" w:cs="Times New Roman"/>
           <w:color w:val="000000" w:themeColor="text1"/>
@@ -15995,7 +16820,7 @@
 
 <file path=word/numbering.xml><?xml version="1.0" encoding="utf-8"?>
 <w:numbering xmlns:wpc="http://schemas.microsoft.com/office/word/2010/wordprocessingCanvas" xmlns:mc="http://schemas.openxmlformats.org/markup-compatibility/2006" xmlns:o="urn:schemas-microsoft-com:office:office" xmlns:r="http://schemas.openxmlformats.org/officeDocument/2006/relationships" xmlns:m="http://schemas.openxmlformats.org/officeDocument/2006/math" xmlns:v="urn:schemas-microsoft-com:vml" xmlns:wp14="http://schemas.microsoft.com/office/word/2010/wordprocessingDrawing" xmlns:wp="http://schemas.openxmlformats.org/drawingml/2006/wordprocessingDrawing" xmlns:w10="urn:schemas-microsoft-com:office:word" xmlns:w="http://schemas.openxmlformats.org/wordprocessingml/2006/main" xmlns:w14="http://schemas.microsoft.com/office/word/2010/wordml" xmlns:w15="http://schemas.microsoft.com/office/word/2012/wordml" xmlns:wpg="http://schemas.microsoft.com/office/word/2010/wordprocessingGroup" xmlns:wpi="http://schemas.microsoft.com/office/word/2010/wordprocessingInk" xmlns:wne="http://schemas.microsoft.com/office/word/2006/wordml" xmlns:wps="http://schemas.microsoft.com/office/word/2010/wordprocessingShape" mc:Ignorable="w14 w15 wp14">
-  <w:abstractNum w:abstractNumId="0" w15:restartNumberingAfterBreak="0">
+  <w:abstractNum w:abstractNumId="0">
     <w:nsid w:val="01FE2DDB"/>
     <w:multiLevelType w:val="hybridMultilevel"/>
     <w:tmpl w:val="D68A1990"/>
@@ -16109,7 +16934,7 @@
       </w:rPr>
     </w:lvl>
   </w:abstractNum>
-  <w:abstractNum w:abstractNumId="1" w15:restartNumberingAfterBreak="0">
+  <w:abstractNum w:abstractNumId="1">
     <w:nsid w:val="033F2F26"/>
     <w:multiLevelType w:val="multilevel"/>
     <w:tmpl w:val="DEC83102"/>
@@ -16195,7 +17020,7 @@
       </w:pPr>
     </w:lvl>
   </w:abstractNum>
-  <w:abstractNum w:abstractNumId="2" w15:restartNumberingAfterBreak="0">
+  <w:abstractNum w:abstractNumId="2">
     <w:nsid w:val="06035849"/>
     <w:multiLevelType w:val="hybridMultilevel"/>
     <w:tmpl w:val="7DDE2878"/>
@@ -16308,7 +17133,7 @@
       </w:rPr>
     </w:lvl>
   </w:abstractNum>
-  <w:abstractNum w:abstractNumId="3" w15:restartNumberingAfterBreak="0">
+  <w:abstractNum w:abstractNumId="3">
     <w:nsid w:val="0DAC42B4"/>
     <w:multiLevelType w:val="hybridMultilevel"/>
     <w:tmpl w:val="4E44F944"/>
@@ -16421,7 +17246,7 @@
       </w:rPr>
     </w:lvl>
   </w:abstractNum>
-  <w:abstractNum w:abstractNumId="4" w15:restartNumberingAfterBreak="0">
+  <w:abstractNum w:abstractNumId="4">
     <w:nsid w:val="0FE75518"/>
     <w:multiLevelType w:val="hybridMultilevel"/>
     <w:tmpl w:val="FBD236F0"/>
@@ -16507,7 +17332,7 @@
       </w:pPr>
     </w:lvl>
   </w:abstractNum>
-  <w:abstractNum w:abstractNumId="5" w15:restartNumberingAfterBreak="0">
+  <w:abstractNum w:abstractNumId="5">
     <w:nsid w:val="10D161AF"/>
     <w:multiLevelType w:val="hybridMultilevel"/>
     <w:tmpl w:val="93AA7922"/>
@@ -16593,7 +17418,96 @@
       </w:pPr>
     </w:lvl>
   </w:abstractNum>
-  <w:abstractNum w:abstractNumId="6" w15:restartNumberingAfterBreak="0">
+  <w:abstractNum w:abstractNumId="6">
+    <w:nsid w:val="18790F6F"/>
+    <w:multiLevelType w:val="multilevel"/>
+    <w:tmpl w:val="0409001F"/>
+    <w:lvl w:ilvl="0">
+      <w:start w:val="1"/>
+      <w:numFmt w:val="decimal"/>
+      <w:lvlText w:val="%1."/>
+      <w:lvlJc w:val="left"/>
+      <w:pPr>
+        <w:ind w:left="360" w:hanging="360"/>
+      </w:pPr>
+      <w:rPr>
+        <w:rFonts w:hint="default"/>
+      </w:rPr>
+    </w:lvl>
+    <w:lvl w:ilvl="1">
+      <w:start w:val="1"/>
+      <w:numFmt w:val="decimal"/>
+      <w:lvlText w:val="%1.%2."/>
+      <w:lvlJc w:val="left"/>
+      <w:pPr>
+        <w:ind w:left="792" w:hanging="432"/>
+      </w:pPr>
+    </w:lvl>
+    <w:lvl w:ilvl="2">
+      <w:start w:val="1"/>
+      <w:numFmt w:val="decimal"/>
+      <w:lvlText w:val="%1.%2.%3."/>
+      <w:lvlJc w:val="left"/>
+      <w:pPr>
+        <w:ind w:left="1224" w:hanging="504"/>
+      </w:pPr>
+    </w:lvl>
+    <w:lvl w:ilvl="3">
+      <w:start w:val="1"/>
+      <w:numFmt w:val="decimal"/>
+      <w:lvlText w:val="%1.%2.%3.%4."/>
+      <w:lvlJc w:val="left"/>
+      <w:pPr>
+        <w:ind w:left="1728" w:hanging="648"/>
+      </w:pPr>
+    </w:lvl>
+    <w:lvl w:ilvl="4">
+      <w:start w:val="1"/>
+      <w:numFmt w:val="decimal"/>
+      <w:lvlText w:val="%1.%2.%3.%4.%5."/>
+      <w:lvlJc w:val="left"/>
+      <w:pPr>
+        <w:ind w:left="2232" w:hanging="792"/>
+      </w:pPr>
+    </w:lvl>
+    <w:lvl w:ilvl="5">
+      <w:start w:val="1"/>
+      <w:numFmt w:val="decimal"/>
+      <w:lvlText w:val="%1.%2.%3.%4.%5.%6."/>
+      <w:lvlJc w:val="left"/>
+      <w:pPr>
+        <w:ind w:left="2736" w:hanging="936"/>
+      </w:pPr>
+    </w:lvl>
+    <w:lvl w:ilvl="6">
+      <w:start w:val="1"/>
+      <w:numFmt w:val="decimal"/>
+      <w:lvlText w:val="%1.%2.%3.%4.%5.%6.%7."/>
+      <w:lvlJc w:val="left"/>
+      <w:pPr>
+        <w:ind w:left="3240" w:hanging="1080"/>
+      </w:pPr>
+    </w:lvl>
+    <w:lvl w:ilvl="7">
+      <w:start w:val="1"/>
+      <w:numFmt w:val="decimal"/>
+      <w:lvlText w:val="%1.%2.%3.%4.%5.%6.%7.%8."/>
+      <w:lvlJc w:val="left"/>
+      <w:pPr>
+        <w:ind w:left="3744" w:hanging="1224"/>
+      </w:pPr>
+    </w:lvl>
+    <w:lvl w:ilvl="8">
+      <w:start w:val="1"/>
+      <w:numFmt w:val="decimal"/>
+      <w:lvlText w:val="%1.%2.%3.%4.%5.%6.%7.%8.%9."/>
+      <w:lvlJc w:val="left"/>
+      <w:pPr>
+        <w:ind w:left="4320" w:hanging="1440"/>
+      </w:pPr>
+    </w:lvl>
+  </w:abstractNum>
+  <w:abstractNum w:abstractNumId="7">
     <w:nsid w:val="208828B6"/>
     <w:multiLevelType w:val="hybridMultilevel"/>
     <w:tmpl w:val="656A25EC"/>
@@ -16707,7 +17621,7 @@
       </w:rPr>
     </w:lvl>
   </w:abstractNum>
-  <w:abstractNum w:abstractNumId="7" w15:restartNumberingAfterBreak="0">
+  <w:abstractNum w:abstractNumId="8">
     <w:nsid w:val="2D07138C"/>
     <w:multiLevelType w:val="hybridMultilevel"/>
     <w:tmpl w:val="9DC04806"/>
@@ -16822,7 +17736,7 @@
       </w:rPr>
     </w:lvl>
   </w:abstractNum>
-  <w:abstractNum w:abstractNumId="8" w15:restartNumberingAfterBreak="0">
+  <w:abstractNum w:abstractNumId="9">
     <w:nsid w:val="33ED5AC4"/>
     <w:multiLevelType w:val="multilevel"/>
     <w:tmpl w:val="E0D61C72"/>
@@ -16916,7 +17830,7 @@
       </w:pPr>
     </w:lvl>
   </w:abstractNum>
-  <w:abstractNum w:abstractNumId="9" w15:restartNumberingAfterBreak="0">
+  <w:abstractNum w:abstractNumId="10">
     <w:nsid w:val="44025371"/>
     <w:multiLevelType w:val="multilevel"/>
     <w:tmpl w:val="485662E6"/>
@@ -17037,7 +17951,7 @@
       </w:rPr>
     </w:lvl>
   </w:abstractNum>
-  <w:abstractNum w:abstractNumId="10" w15:restartNumberingAfterBreak="0">
+  <w:abstractNum w:abstractNumId="11">
     <w:nsid w:val="46FD1F55"/>
     <w:multiLevelType w:val="hybridMultilevel"/>
     <w:tmpl w:val="715EBE62"/>
@@ -17151,7 +18065,7 @@
       </w:rPr>
     </w:lvl>
   </w:abstractNum>
-  <w:abstractNum w:abstractNumId="11" w15:restartNumberingAfterBreak="0">
+  <w:abstractNum w:abstractNumId="12">
     <w:nsid w:val="54405516"/>
     <w:multiLevelType w:val="multilevel"/>
     <w:tmpl w:val="0060B61E"/>
@@ -17245,7 +18159,7 @@
       </w:pPr>
     </w:lvl>
   </w:abstractNum>
-  <w:abstractNum w:abstractNumId="12" w15:restartNumberingAfterBreak="0">
+  <w:abstractNum w:abstractNumId="13">
     <w:nsid w:val="578420BD"/>
     <w:multiLevelType w:val="hybridMultilevel"/>
     <w:tmpl w:val="3398C5DE"/>
@@ -17331,7 +18245,7 @@
       </w:pPr>
     </w:lvl>
   </w:abstractNum>
-  <w:abstractNum w:abstractNumId="13" w15:restartNumberingAfterBreak="0">
+  <w:abstractNum w:abstractNumId="14">
     <w:nsid w:val="5D541FFB"/>
     <w:multiLevelType w:val="hybridMultilevel"/>
     <w:tmpl w:val="2342E5F2"/>
@@ -17445,7 +18359,7 @@
       </w:rPr>
     </w:lvl>
   </w:abstractNum>
-  <w:abstractNum w:abstractNumId="14" w15:restartNumberingAfterBreak="0">
+  <w:abstractNum w:abstractNumId="15">
     <w:nsid w:val="62D55979"/>
     <w:multiLevelType w:val="hybridMultilevel"/>
     <w:tmpl w:val="74EAC7CE"/>
@@ -17558,7 +18472,7 @@
       </w:rPr>
     </w:lvl>
   </w:abstractNum>
-  <w:abstractNum w:abstractNumId="15" w15:restartNumberingAfterBreak="0">
+  <w:abstractNum w:abstractNumId="16">
     <w:nsid w:val="6A2279FA"/>
     <w:multiLevelType w:val="multilevel"/>
     <w:tmpl w:val="07F22B24"/>
@@ -17652,7 +18566,7 @@
       </w:pPr>
     </w:lvl>
   </w:abstractNum>
-  <w:abstractNum w:abstractNumId="16" w15:restartNumberingAfterBreak="0">
+  <w:abstractNum w:abstractNumId="17">
     <w:nsid w:val="6DAD4700"/>
     <w:multiLevelType w:val="hybridMultilevel"/>
     <w:tmpl w:val="BB5EBA76"/>
@@ -17766,14 +18680,100 @@
       </w:rPr>
     </w:lvl>
   </w:abstractNum>
+  <w:abstractNum w:abstractNumId="18">
+    <w:nsid w:val="747C111F"/>
+    <w:multiLevelType w:val="multilevel"/>
+    <w:tmpl w:val="0409001F"/>
+    <w:lvl w:ilvl="0">
+      <w:start w:val="1"/>
+      <w:numFmt w:val="decimal"/>
+      <w:lvlText w:val="%1."/>
+      <w:lvlJc w:val="left"/>
+      <w:pPr>
+        <w:ind w:left="360" w:hanging="360"/>
+      </w:pPr>
+    </w:lvl>
+    <w:lvl w:ilvl="1">
+      <w:start w:val="1"/>
+      <w:numFmt w:val="decimal"/>
+      <w:lvlText w:val="%1.%2."/>
+      <w:lvlJc w:val="left"/>
+      <w:pPr>
+        <w:ind w:left="792" w:hanging="432"/>
+      </w:pPr>
+    </w:lvl>
+    <w:lvl w:ilvl="2">
+      <w:start w:val="1"/>
+      <w:numFmt w:val="decimal"/>
+      <w:lvlText w:val="%1.%2.%3."/>
+      <w:lvlJc w:val="left"/>
+      <w:pPr>
+        <w:ind w:left="1224" w:hanging="504"/>
+      </w:pPr>
+    </w:lvl>
+    <w:lvl w:ilvl="3">
+      <w:start w:val="1"/>
+      <w:numFmt w:val="decimal"/>
+      <w:lvlText w:val="%1.%2.%3.%4."/>
+      <w:lvlJc w:val="left"/>
+      <w:pPr>
+        <w:ind w:left="1728" w:hanging="648"/>
+      </w:pPr>
+    </w:lvl>
+    <w:lvl w:ilvl="4">
+      <w:start w:val="1"/>
+      <w:numFmt w:val="decimal"/>
+      <w:lvlText w:val="%1.%2.%3.%4.%5."/>
+      <w:lvlJc w:val="left"/>
+      <w:pPr>
+        <w:ind w:left="2232" w:hanging="792"/>
+      </w:pPr>
+    </w:lvl>
+    <w:lvl w:ilvl="5">
+      <w:start w:val="1"/>
+      <w:numFmt w:val="decimal"/>
+      <w:lvlText w:val="%1.%2.%3.%4.%5.%6."/>
+      <w:lvlJc w:val="left"/>
+      <w:pPr>
+        <w:ind w:left="2736" w:hanging="936"/>
+      </w:pPr>
+    </w:lvl>
+    <w:lvl w:ilvl="6">
+      <w:start w:val="1"/>
+      <w:numFmt w:val="decimal"/>
+      <w:lvlText w:val="%1.%2.%3.%4.%5.%6.%7."/>
+      <w:lvlJc w:val="left"/>
+      <w:pPr>
+        <w:ind w:left="3240" w:hanging="1080"/>
+      </w:pPr>
+    </w:lvl>
+    <w:lvl w:ilvl="7">
+      <w:start w:val="1"/>
+      <w:numFmt w:val="decimal"/>
+      <w:lvlText w:val="%1.%2.%3.%4.%5.%6.%7.%8."/>
+      <w:lvlJc w:val="left"/>
+      <w:pPr>
+        <w:ind w:left="3744" w:hanging="1224"/>
+      </w:pPr>
+    </w:lvl>
+    <w:lvl w:ilvl="8">
+      <w:start w:val="1"/>
+      <w:numFmt w:val="decimal"/>
+      <w:lvlText w:val="%1.%2.%3.%4.%5.%6.%7.%8.%9."/>
+      <w:lvlJc w:val="left"/>
+      <w:pPr>
+        <w:ind w:left="4320" w:hanging="1440"/>
+      </w:pPr>
+    </w:lvl>
+  </w:abstractNum>
   <w:num w:numId="1">
-    <w:abstractNumId w:val="9"/>
+    <w:abstractNumId w:val="10"/>
   </w:num>
   <w:num w:numId="2">
-    <w:abstractNumId w:val="7"/>
+    <w:abstractNumId w:val="8"/>
   </w:num>
   <w:num w:numId="3">
-    <w:abstractNumId w:val="8"/>
+    <w:abstractNumId w:val="9"/>
   </w:num>
   <w:num w:numId="4">
     <w:abstractNumId w:val="1"/>
@@ -17806,7 +18806,7 @@
     </w:lvlOverride>
   </w:num>
   <w:num w:numId="5">
-    <w:abstractNumId w:val="15"/>
+    <w:abstractNumId w:val="16"/>
     <w:lvlOverride w:ilvl="0">
       <w:startOverride w:val="1"/>
     </w:lvlOverride>
@@ -17836,16 +18836,16 @@
     </w:lvlOverride>
   </w:num>
   <w:num w:numId="6">
-    <w:abstractNumId w:val="16"/>
+    <w:abstractNumId w:val="17"/>
   </w:num>
   <w:num w:numId="7">
     <w:abstractNumId w:val="5"/>
   </w:num>
   <w:num w:numId="8">
-    <w:abstractNumId w:val="7"/>
+    <w:abstractNumId w:val="8"/>
   </w:num>
   <w:num w:numId="9">
-    <w:abstractNumId w:val="14"/>
+    <w:abstractNumId w:val="15"/>
   </w:num>
   <w:num w:numId="10">
     <w:abstractNumId w:val="4"/>
@@ -17878,7 +18878,7 @@
     </w:lvlOverride>
   </w:num>
   <w:num w:numId="11">
-    <w:abstractNumId w:val="12"/>
+    <w:abstractNumId w:val="13"/>
     <w:lvlOverride w:ilvl="0">
       <w:startOverride w:val="1"/>
     </w:lvlOverride>
@@ -17917,7 +18917,7 @@
     <w:abstractNumId w:val="4"/>
   </w:num>
   <w:num w:numId="15">
-    <w:abstractNumId w:val="11"/>
+    <w:abstractNumId w:val="12"/>
     <w:lvlOverride w:ilvl="0">
       <w:startOverride w:val="1"/>
     </w:lvlOverride>
@@ -17947,13 +18947,13 @@
     </w:lvlOverride>
   </w:num>
   <w:num w:numId="16">
-    <w:abstractNumId w:val="16"/>
+    <w:abstractNumId w:val="17"/>
   </w:num>
   <w:num w:numId="17">
-    <w:abstractNumId w:val="10"/>
+    <w:abstractNumId w:val="11"/>
   </w:num>
   <w:num w:numId="18">
-    <w:abstractNumId w:val="6"/>
+    <w:abstractNumId w:val="7"/>
   </w:num>
   <w:num w:numId="19">
     <w:abstractNumId w:val="0"/>
@@ -17962,7 +18962,13 @@
     <w:abstractNumId w:val="2"/>
   </w:num>
   <w:num w:numId="21">
-    <w:abstractNumId w:val="13"/>
+    <w:abstractNumId w:val="14"/>
+  </w:num>
+  <w:num w:numId="22">
+    <w:abstractNumId w:val="6"/>
+  </w:num>
+  <w:num w:numId="23">
+    <w:abstractNumId w:val="18"/>
   </w:num>
 </w:numbering>
 </file>
@@ -18394,6 +19400,7 @@
   <w:style w:type="character" w:default="1" w:styleId="DefaultParagraphFont">
     <w:name w:val="Default Paragraph Font"/>
     <w:uiPriority w:val="1"/>
+    <w:semiHidden/>
     <w:unhideWhenUsed/>
   </w:style>
   <w:style w:type="table" w:default="1" w:styleId="TableNormal">
@@ -18495,6 +19502,7 @@
       <w:spacing w:after="0" w:line="240" w:lineRule="auto"/>
     </w:pPr>
     <w:tblPr>
+      <w:tblInd w:w="0" w:type="dxa"/>
       <w:tblBorders>
         <w:top w:val="single" w:sz="4" w:space="0" w:color="auto"/>
         <w:left w:val="single" w:sz="4" w:space="0" w:color="auto"/>
@@ -18503,6 +19511,12 @@
         <w:insideH w:val="single" w:sz="4" w:space="0" w:color="auto"/>
         <w:insideV w:val="single" w:sz="4" w:space="0" w:color="auto"/>
       </w:tblBorders>
+      <w:tblCellMar>
+        <w:top w:w="0" w:type="dxa"/>
+        <w:left w:w="108" w:type="dxa"/>
+        <w:bottom w:w="0" w:type="dxa"/>
+        <w:right w:w="108" w:type="dxa"/>
+      </w:tblCellMar>
     </w:tblPr>
   </w:style>
 </w:styles>

</xml_diff>